<commit_message>
tp2 arreglo + word
</commit_message>
<xml_diff>
--- a/TP2/TP2-2024-Herramientas Matemáticas.docx
+++ b/TP2/TP2-2024-Herramientas Matemáticas.docx
@@ -105,7 +105,7 @@
           </mc:Choice>
           <mc:Fallback>
             <w:pict>
-              <v:shape w14:anchorId="7D5AF71E" id="Graphic 4" o:spid="_x0000_s1026" style="position:absolute;margin-left:85.05pt;margin-top:91.7pt;width:423pt;height:.1pt;z-index:-15728640;visibility:visible;mso-wrap-style:square;mso-wrap-distance-left:0;mso-wrap-distance-top:0;mso-wrap-distance-right:0;mso-wrap-distance-bottom:0;mso-position-horizontal:absolute;mso-position-horizontal-relative:page;mso-position-vertical:absolute;mso-position-vertical-relative:text;v-text-anchor:top" coordsize="5372100,1270" o:gfxdata="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" path="m,l5372100,e" filled="f">
+              <v:shape w14:anchorId="2540A654" id="Graphic 4" o:spid="_x0000_s1026" style="position:absolute;margin-left:85.05pt;margin-top:91.7pt;width:423pt;height:.1pt;z-index:-15728640;visibility:visible;mso-wrap-style:square;mso-wrap-distance-left:0;mso-wrap-distance-top:0;mso-wrap-distance-right:0;mso-wrap-distance-bottom:0;mso-position-horizontal:absolute;mso-position-horizontal-relative:page;mso-position-vertical:absolute;mso-position-vertical-relative:text;v-text-anchor:top" coordsize="5372100,1270" o:gfxdata="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" path="m,l5372100,e" filled="f">
                 <v:path arrowok="t"/>
                 <w10:wrap type="topAndBottom" anchorx="page"/>
               </v:shape>
@@ -131,7 +131,13 @@
         <w:rPr>
           <w:i/>
         </w:rPr>
-        <w:t>. Se recomienda realizar todos los ejercicios para lograr un mayor entendimiento de los conceptos teóricos volcados en las clases, además le servirán también para la elaboración del trabajo final integrador. Se atenderán consultas de todos los ejercicios por igual.</w:t>
+        <w:t xml:space="preserve">. Se recomienda realizar todos los ejercicios para lograr un mayor entendimiento de los </w:t>
+      </w:r>
+      <w:r>
+        <w:rPr>
+          <w:i/>
+        </w:rPr>
+        <w:t>conceptos teóricos volcados en las clases, además le servirán también para la elaboración del trabajo final integrador. Se atenderán consultas de todos los ejercicios por igual.</w:t>
       </w:r>
     </w:p>
     <w:p>
@@ -309,7 +315,14 @@
           <w:rFonts w:ascii="Cambria Math" w:hAnsi="Cambria Math"/>
           <w:spacing w:val="-2"/>
         </w:rPr>
-        <w:t>−0,866</w:t>
+        <w:t>−</w:t>
+      </w:r>
+      <w:r>
+        <w:rPr>
+          <w:rFonts w:ascii="Cambria Math" w:hAnsi="Cambria Math"/>
+          <w:spacing w:val="-2"/>
+        </w:rPr>
+        <w:t>0,866</w:t>
       </w:r>
     </w:p>
     <w:p>
@@ -544,7 +557,15 @@
           <w:spacing w:val="-5"/>
           <w:w w:val="105"/>
         </w:rPr>
-        <w:t>−1</w:t>
+        <w:t>−</w:t>
+      </w:r>
+      <w:r>
+        <w:rPr>
+          <w:rFonts w:ascii="Cambria Math" w:eastAsia="Cambria Math" w:hAnsi="Cambria Math"/>
+          <w:spacing w:val="-5"/>
+          <w:w w:val="105"/>
+        </w:rPr>
+        <w:t>1</w:t>
       </w:r>
       <w:r>
         <w:rPr>
@@ -615,7 +636,14 @@
           <w:rFonts w:ascii="Cambria Math" w:hAnsi="Cambria Math"/>
           <w:spacing w:val="-5"/>
         </w:rPr>
-        <w:t>−1</w:t>
+        <w:t>−</w:t>
+      </w:r>
+      <w:r>
+        <w:rPr>
+          <w:rFonts w:ascii="Cambria Math" w:hAnsi="Cambria Math"/>
+          <w:spacing w:val="-5"/>
+        </w:rPr>
+        <w:t>1</w:t>
       </w:r>
       <w:r>
         <w:rPr>
@@ -662,20 +690,34 @@
           <w:rFonts w:ascii="Cambria Math" w:hAnsi="Cambria Math"/>
           <w:spacing w:val="-2"/>
         </w:rPr>
-        <w:t>−0,750</w:t>
-      </w:r>
-      <w:r>
-        <w:rPr>
-          <w:rFonts w:ascii="Cambria Math" w:hAnsi="Cambria Math"/>
-        </w:rPr>
-        <w:tab/>
+        <w:t>−</w:t>
       </w:r>
       <w:r>
         <w:rPr>
           <w:rFonts w:ascii="Cambria Math" w:hAnsi="Cambria Math"/>
           <w:spacing w:val="-2"/>
         </w:rPr>
-        <w:t>−0,433</w:t>
+        <w:t>0,750</w:t>
+      </w:r>
+      <w:r>
+        <w:rPr>
+          <w:rFonts w:ascii="Cambria Math" w:hAnsi="Cambria Math"/>
+        </w:rPr>
+        <w:tab/>
+      </w:r>
+      <w:r>
+        <w:rPr>
+          <w:rFonts w:ascii="Cambria Math" w:hAnsi="Cambria Math"/>
+          <w:spacing w:val="-2"/>
+        </w:rPr>
+        <w:t>−</w:t>
+      </w:r>
+      <w:r>
+        <w:rPr>
+          <w:rFonts w:ascii="Cambria Math" w:hAnsi="Cambria Math"/>
+          <w:spacing w:val="-2"/>
+        </w:rPr>
+        <w:t>0,433</w:t>
       </w:r>
     </w:p>
     <w:p>
@@ -757,6 +799,12 @@
           <w:rFonts w:ascii="Cambria Math" w:eastAsia="Cambria Math"/>
         </w:rPr>
         <w:tab/>
+      </w:r>
+      <w:proofErr w:type="gramStart"/>
+      <w:r>
+        <w:rPr>
+          <w:rFonts w:ascii="Cambria Math" w:eastAsia="Cambria Math"/>
+        </w:rPr>
         <w:t>0,250</w:t>
       </w:r>
       <w:r>
@@ -773,6 +821,7 @@
         </w:rPr>
         <w:t>]</w:t>
       </w:r>
+      <w:proofErr w:type="gramEnd"/>
     </w:p>
     <w:p>
       <w:pPr>
@@ -805,7 +854,14 @@
           <w:rFonts w:ascii="Cambria Math" w:hAnsi="Cambria Math"/>
           <w:spacing w:val="-2"/>
         </w:rPr>
-        <w:t>−0,500</w:t>
+        <w:t>−</w:t>
+      </w:r>
+      <w:r>
+        <w:rPr>
+          <w:rFonts w:ascii="Cambria Math" w:hAnsi="Cambria Math"/>
+          <w:spacing w:val="-2"/>
+        </w:rPr>
+        <w:t>0,500</w:t>
       </w:r>
       <w:r>
         <w:rPr>
@@ -864,9 +920,11 @@
         </w:rPr>
         <w:t xml:space="preserve"> </w:t>
       </w:r>
+      <w:proofErr w:type="spellStart"/>
       <w:r>
         <w:t>toolbox</w:t>
       </w:r>
+      <w:proofErr w:type="spellEnd"/>
       <w:r>
         <w:rPr>
           <w:spacing w:val="-3"/>
@@ -883,7 +941,15 @@
         <w:t xml:space="preserve"> </w:t>
       </w:r>
       <w:r>
-        <w:t>“rtb”</w:t>
+        <w:t>“</w:t>
+      </w:r>
+      <w:proofErr w:type="spellStart"/>
+      <w:r>
+        <w:t>rtb</w:t>
+      </w:r>
+      <w:proofErr w:type="spellEnd"/>
+      <w:r>
+        <w:t>”</w:t>
       </w:r>
       <w:r>
         <w:rPr>
@@ -909,9 +975,11 @@
         </w:rPr>
         <w:t xml:space="preserve"> </w:t>
       </w:r>
+      <w:proofErr w:type="spellStart"/>
       <w:r>
         <w:t>Corke</w:t>
       </w:r>
+      <w:proofErr w:type="spellEnd"/>
       <w:r>
         <w:rPr>
           <w:spacing w:val="-3"/>
@@ -1019,7 +1087,7 @@
           </mc:Choice>
           <mc:Fallback>
             <w:pict>
-              <v:shape w14:anchorId="778052C4" id="Graphic 5" o:spid="_x0000_s1026" style="position:absolute;margin-left:193.95pt;margin-top:23.7pt;width:3.4pt;height:.75pt;z-index:15729152;visibility:visible;mso-wrap-style:square;mso-wrap-distance-left:0;mso-wrap-distance-top:0;mso-wrap-distance-right:0;mso-wrap-distance-bottom:0;mso-position-horizontal:absolute;mso-position-horizontal-relative:page;mso-position-vertical:absolute;mso-position-vertical-relative:text;v-text-anchor:top" coordsize="43180,9525" o:gfxdata="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" path="m42672,l,,,9144r42672,l42672,xe" fillcolor="black" stroked="f">
+              <v:shape w14:anchorId="55A7FF2E" id="Graphic 5" o:spid="_x0000_s1026" style="position:absolute;margin-left:193.95pt;margin-top:23.7pt;width:3.4pt;height:.75pt;z-index:15729152;visibility:visible;mso-wrap-style:square;mso-wrap-distance-left:0;mso-wrap-distance-top:0;mso-wrap-distance-right:0;mso-wrap-distance-bottom:0;mso-position-horizontal:absolute;mso-position-horizontal-relative:page;mso-position-vertical:absolute;mso-position-vertical-relative:text;v-text-anchor:top" coordsize="43180,9525" o:gfxdata="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" path="m42672,l,,,9144r42672,l42672,xe" fillcolor="black" stroked="f">
                 <v:path arrowok="t"/>
                 <w10:wrap anchorx="page"/>
               </v:shape>
@@ -1215,7 +1283,13 @@
         <w:rPr>
           <w:rFonts w:ascii="Cambria Math" w:eastAsia="Cambria Math" w:hAnsi="Cambria Math"/>
         </w:rPr>
-        <w:t>−17°</w:t>
+        <w:t>−</w:t>
+      </w:r>
+      <w:r>
+        <w:rPr>
+          <w:rFonts w:ascii="Cambria Math" w:eastAsia="Cambria Math" w:hAnsi="Cambria Math"/>
+        </w:rPr>
+        <w:t>17°</w:t>
       </w:r>
       <w:r>
         <w:rPr>
@@ -1288,6 +1362,32 @@
           <w:w w:val="105"/>
         </w:rPr>
         <w:t>=</w:t>
+      </w:r>
+      <w:proofErr w:type="gramStart"/>
+      <w:r>
+        <w:rPr>
+          <w:rFonts w:ascii="Cambria Math" w:eastAsia="Cambria Math"/>
+          <w:spacing w:val="-10"/>
+          <w:w w:val="105"/>
+        </w:rPr>
+        <w:t xml:space="preserve">   (</w:t>
+      </w:r>
+      <w:proofErr w:type="gramEnd"/>
+      <w:r>
+        <w:rPr>
+          <w:rFonts w:ascii="Cambria Math" w:eastAsia="Cambria Math"/>
+          <w:spacing w:val="-10"/>
+          <w:w w:val="105"/>
+        </w:rPr>
+        <w:t xml:space="preserve">1,1025 </w:t>
+      </w:r>
+      <w:r>
+        <w:rPr>
+          <w:rFonts w:ascii="Cambria Math" w:eastAsia="Cambria Math"/>
+          <w:spacing w:val="-10"/>
+          <w:w w:val="105"/>
+        </w:rPr>
+        <w:t xml:space="preserve">  0,1858    0);</w:t>
       </w:r>
     </w:p>
     <w:p>
@@ -1520,6 +1620,40 @@
         </w:rPr>
         <w:t>=</w:t>
       </w:r>
+      <w:proofErr w:type="gramStart"/>
+      <w:r>
+        <w:rPr>
+          <w:rFonts w:ascii="Cambria Math" w:eastAsia="Cambria Math"/>
+          <w:spacing w:val="-10"/>
+          <w:w w:val="105"/>
+        </w:rPr>
+        <w:t xml:space="preserve">   (</w:t>
+      </w:r>
+      <w:proofErr w:type="gramEnd"/>
+      <w:r>
+        <w:rPr>
+          <w:rFonts w:ascii="Cambria Math" w:eastAsia="Cambria Math"/>
+          <w:spacing w:val="-10"/>
+          <w:w w:val="105"/>
+        </w:rPr>
+        <w:t>0     -0,5736</w:t>
+      </w:r>
+      <w:r>
+        <w:rPr>
+          <w:rFonts w:ascii="Cambria Math" w:eastAsia="Cambria Math"/>
+          <w:spacing w:val="-10"/>
+          <w:w w:val="105"/>
+        </w:rPr>
+        <w:t xml:space="preserve">     0,8192</w:t>
+      </w:r>
+      <w:r>
+        <w:rPr>
+          <w:rFonts w:ascii="Cambria Math" w:eastAsia="Cambria Math"/>
+          <w:spacing w:val="-10"/>
+          <w:w w:val="105"/>
+        </w:rPr>
+        <w:t>);</w:t>
+      </w:r>
     </w:p>
     <w:p>
       <w:pPr>
@@ -1742,6 +1876,32 @@
         </w:rPr>
         <w:t>=</w:t>
       </w:r>
+      <w:proofErr w:type="gramStart"/>
+      <w:r>
+        <w:rPr>
+          <w:rFonts w:ascii="Cambria Math" w:eastAsia="Cambria Math"/>
+          <w:spacing w:val="-12"/>
+          <w:w w:val="105"/>
+        </w:rPr>
+        <w:t xml:space="preserve">   (</w:t>
+      </w:r>
+      <w:proofErr w:type="gramEnd"/>
+      <w:r>
+        <w:rPr>
+          <w:rFonts w:ascii="Cambria Math" w:eastAsia="Cambria Math"/>
+          <w:spacing w:val="-12"/>
+          <w:w w:val="105"/>
+        </w:rPr>
+        <w:t xml:space="preserve">0,3     </w:t>
+      </w:r>
+      <w:r>
+        <w:rPr>
+          <w:rFonts w:ascii="Cambria Math" w:eastAsia="Cambria Math"/>
+          <w:spacing w:val="-12"/>
+          <w:w w:val="105"/>
+        </w:rPr>
+        <w:t>0,5   -1);</w:t>
+      </w:r>
     </w:p>
     <w:p>
       <w:pPr>
@@ -1770,7 +1930,13 @@
         <w:rPr>
           <w:u w:val="single"/>
         </w:rPr>
-        <w:t>Ejercicio</w:t>
+        <w:t>E</w:t>
+      </w:r>
+      <w:r>
+        <w:rPr>
+          <w:u w:val="single"/>
+        </w:rPr>
+        <w:t>jercicio</w:t>
       </w:r>
       <w:r>
         <w:rPr>
@@ -1876,7 +2042,10 @@
         <w:t xml:space="preserve"> </w:t>
       </w:r>
       <w:r>
-        <w:t>que representan los siguientes casos:</w:t>
+        <w:t xml:space="preserve">que </w:t>
+      </w:r>
+      <w:r>
+        <w:t>representan los siguientes casos:</w:t>
       </w:r>
     </w:p>
     <w:p>
@@ -3499,7 +3668,7 @@
           </mc:Choice>
           <mc:Fallback>
             <w:pict>
-              <v:shape w14:anchorId="6F234A9B" id="Graphic 6" o:spid="_x0000_s1026" style="position:absolute;margin-left:187.6pt;margin-top:23.7pt;width:3.25pt;height:.75pt;z-index:15729664;visibility:visible;mso-wrap-style:square;mso-wrap-distance-left:0;mso-wrap-distance-top:0;mso-wrap-distance-right:0;mso-wrap-distance-bottom:0;mso-position-horizontal:absolute;mso-position-horizontal-relative:page;mso-position-vertical:absolute;mso-position-vertical-relative:text;v-text-anchor:top" coordsize="41275,9525" o:gfxdata="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" path="m41148,l,,,9143r41148,l41148,xe" fillcolor="black" stroked="f">
+              <v:shape w14:anchorId="5C45709B" id="Graphic 6" o:spid="_x0000_s1026" style="position:absolute;margin-left:187.6pt;margin-top:23.7pt;width:3.25pt;height:.75pt;z-index:15729664;visibility:visible;mso-wrap-style:square;mso-wrap-distance-left:0;mso-wrap-distance-top:0;mso-wrap-distance-right:0;mso-wrap-distance-bottom:0;mso-position-horizontal:absolute;mso-position-horizontal-relative:page;mso-position-vertical:absolute;mso-position-vertical-relative:text;v-text-anchor:top" coordsize="41275,9525" o:gfxdata="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" path="m41148,l,,,9143r41148,l41148,xe" fillcolor="black" stroked="f">
                 <v:path arrowok="t"/>
                 <w10:wrap anchorx="page"/>
               </v:shape>
@@ -3529,7 +3698,13 @@
         <w:rPr>
           <w:rFonts w:ascii="Cambria Math" w:eastAsia="Cambria Math"/>
         </w:rPr>
-        <w:t xml:space="preserve">𝑎 </w:t>
+        <w:t>𝑎</w:t>
+      </w:r>
+      <w:r>
+        <w:rPr>
+          <w:rFonts w:ascii="Cambria Math" w:eastAsia="Cambria Math"/>
+        </w:rPr>
+        <w:t xml:space="preserve"> </w:t>
       </w:r>
       <w:r>
         <w:t xml:space="preserve">respecto del sistema </w:t>
@@ -3561,7 +3736,13 @@
         <w:rPr>
           <w:rFonts w:ascii="Cambria Math" w:eastAsia="Cambria Math"/>
         </w:rPr>
-        <w:t xml:space="preserve">𝑀 </w:t>
+        <w:t>𝑀</w:t>
+      </w:r>
+      <w:r>
+        <w:rPr>
+          <w:rFonts w:ascii="Cambria Math" w:eastAsia="Cambria Math"/>
+        </w:rPr>
+        <w:t xml:space="preserve"> </w:t>
       </w:r>
       <w:r>
         <w:t xml:space="preserve">respecto de </w:t>
@@ -3685,7 +3866,7 @@
         <mc:AlternateContent>
           <mc:Choice Requires="wpg">
             <w:drawing>
-              <wp:anchor distT="0" distB="0" distL="0" distR="0" simplePos="0" relativeHeight="487505408" behindDoc="1" locked="0" layoutInCell="1" allowOverlap="1" wp14:anchorId="5DF36E14" wp14:editId="5DF36E15">
+              <wp:anchor distT="0" distB="0" distL="0" distR="0" simplePos="0" relativeHeight="487505408" behindDoc="1" locked="0" layoutInCell="1" allowOverlap="1" wp14:anchorId="5DF36E14" wp14:editId="0062D224">
                 <wp:simplePos x="0" y="0"/>
                 <wp:positionH relativeFrom="page">
                   <wp:posOffset>2952623</wp:posOffset>
@@ -3815,6 +3996,7 @@
                                   <w:rFonts w:ascii="Cambria Math" w:eastAsia="Cambria Math"/>
                                 </w:rPr>
                               </w:pPr>
+                              <w:proofErr w:type="gramStart"/>
                               <w:r>
                                 <w:rPr>
                                   <w:rFonts w:ascii="Cambria Math" w:eastAsia="Cambria Math"/>
@@ -3841,6 +4023,7 @@
                                 </w:rPr>
                                 <w:t>(</w:t>
                               </w:r>
+                              <w:proofErr w:type="gramEnd"/>
                               <w:r>
                                 <w:rPr>
                                   <w:rFonts w:ascii="Cambria Math" w:eastAsia="Cambria Math"/>
@@ -3985,6 +4168,7 @@
                             <w:rFonts w:ascii="Cambria Math" w:eastAsia="Cambria Math"/>
                           </w:rPr>
                         </w:pPr>
+                        <w:proofErr w:type="gramStart"/>
                         <w:r>
                           <w:rPr>
                             <w:rFonts w:ascii="Cambria Math" w:eastAsia="Cambria Math"/>
@@ -4011,6 +4195,7 @@
                           </w:rPr>
                           <w:t>(</w:t>
                         </w:r>
+                        <w:proofErr w:type="gramEnd"/>
                         <w:r>
                           <w:rPr>
                             <w:rFonts w:ascii="Cambria Math" w:eastAsia="Cambria Math"/>
@@ -4076,7 +4261,7 @@
         <mc:AlternateContent>
           <mc:Choice Requires="wpg">
             <w:drawing>
-              <wp:anchor distT="0" distB="0" distL="0" distR="0" simplePos="0" relativeHeight="15730688" behindDoc="0" locked="0" layoutInCell="1" allowOverlap="1" wp14:anchorId="5DF36E16" wp14:editId="5DF36E17">
+              <wp:anchor distT="0" distB="0" distL="0" distR="0" simplePos="0" relativeHeight="15730688" behindDoc="0" locked="0" layoutInCell="1" allowOverlap="1" wp14:anchorId="5DF36E16" wp14:editId="2A2AC2F4">
                 <wp:simplePos x="0" y="0"/>
                 <wp:positionH relativeFrom="page">
                   <wp:posOffset>2072639</wp:posOffset>
@@ -4449,7 +4634,7 @@
           </mc:Choice>
           <mc:Fallback>
             <w:pict>
-              <v:group w14:anchorId="41CC03AE" id="Group 12" o:spid="_x0000_s1026" style="position:absolute;margin-left:163.2pt;margin-top:-8.3pt;width:185.35pt;height:112.15pt;z-index:15730688;mso-wrap-distance-left:0;mso-wrap-distance-right:0;mso-position-horizontal-relative:page" coordsize="23539,14243" o:gfxdata="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">
+              <v:group w14:anchorId="60370698" id="Group 12" o:spid="_x0000_s1026" style="position:absolute;margin-left:163.2pt;margin-top:-8.3pt;width:185.35pt;height:112.15pt;z-index:15730688;mso-wrap-distance-left:0;mso-wrap-distance-right:0;mso-position-horizontal-relative:page" coordsize="23539,14243" o:gfxdata="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">
                 <v:shape id="Graphic 13" o:spid="_x0000_s1027" style="position:absolute;width:23539;height:14243;visibility:visible;mso-wrap-style:square;v-text-anchor:top" coordsize="2353945,1424305" o:gfxdata="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" path="m2005965,1306830r-17374,-26289l1958975,1235710r-15888,27533l1037958,740651,1425956,69151r27559,15939l1455496,51816,1458595,r-71120,46863l1415021,62814,1023874,739775r5461,3175l1026160,748411r910615,525780l1920875,1301750r85090,5080xem2353945,1386205r-12700,-6350l2277745,1348105r,31750l44450,1379855r,-1241425l76200,138430,69850,125730,38100,62230,,138430r31750,l31750,1386205r6350,l38100,1392555r2239645,l2277745,1424305r63500,-31750l2353945,1386205xe" fillcolor="black" stroked="f">
                   <v:path arrowok="t"/>
                 </v:shape>
@@ -4913,7 +5098,13 @@
         <w:rPr>
           <w:rFonts w:ascii="Cambria Math" w:eastAsia="Cambria Math" w:hAnsi="Cambria Math"/>
         </w:rPr>
-        <w:t xml:space="preserve">𝑎 </w:t>
+        <w:t>𝑎</w:t>
+      </w:r>
+      <w:r>
+        <w:rPr>
+          <w:rFonts w:ascii="Cambria Math" w:eastAsia="Cambria Math" w:hAnsi="Cambria Math"/>
+        </w:rPr>
+        <w:t xml:space="preserve"> </w:t>
       </w:r>
       <w:r>
         <w:t xml:space="preserve">respecto del sistema </w:t>
@@ -5464,7 +5655,14 @@
           <w:rFonts w:ascii="Cambria Math" w:eastAsia="Cambria Math"/>
           <w:position w:val="1"/>
         </w:rPr>
-        <w:t xml:space="preserve">𝑝 = </w:t>
+        <w:t>𝑝</w:t>
+      </w:r>
+      <w:r>
+        <w:rPr>
+          <w:rFonts w:ascii="Cambria Math" w:eastAsia="Cambria Math"/>
+          <w:position w:val="1"/>
+        </w:rPr>
+        <w:t xml:space="preserve"> = </w:t>
       </w:r>
       <w:r>
         <w:rPr>
@@ -5569,7 +5767,13 @@
         <w:rPr>
           <w:rFonts w:ascii="Cambria Math" w:eastAsia="Cambria Math" w:hAnsi="Cambria Math"/>
         </w:rPr>
-        <w:t xml:space="preserve">𝑇 </w:t>
+        <w:t>𝑇</w:t>
+      </w:r>
+      <w:r>
+        <w:rPr>
+          <w:rFonts w:ascii="Cambria Math" w:eastAsia="Cambria Math" w:hAnsi="Cambria Math"/>
+        </w:rPr>
+        <w:t xml:space="preserve"> </w:t>
       </w:r>
       <w:r>
         <w:t xml:space="preserve">representa la posición y orientación de un sistema de referencia </w:t>
@@ -5696,6 +5900,7 @@
         </w:rPr>
         <w:t xml:space="preserve"> </w:t>
       </w:r>
+      <w:proofErr w:type="gramStart"/>
       <w:r>
         <w:rPr>
           <w:rFonts w:ascii="Cambria Math" w:eastAsia="Cambria Math" w:hAnsi="Cambria Math"/>
@@ -5709,6 +5914,7 @@
         </w:rPr>
         <w:t>(</w:t>
       </w:r>
+      <w:proofErr w:type="gramEnd"/>
       <w:r>
         <w:rPr>
           <w:rFonts w:ascii="Cambria Math" w:eastAsia="Cambria Math" w:hAnsi="Cambria Math"/>
@@ -5984,10 +6190,26 @@
         <w:rPr>
           <w:rFonts w:ascii="Cambria Math" w:eastAsia="Cambria Math" w:hAnsi="Cambria Math"/>
         </w:rPr>
-        <w:t xml:space="preserve">𝛽 </w:t>
+        <w:t>𝛽</w:t>
+      </w:r>
+      <w:r>
+        <w:rPr>
+          <w:rFonts w:ascii="Cambria Math" w:eastAsia="Cambria Math" w:hAnsi="Cambria Math"/>
+        </w:rPr>
+        <w:t xml:space="preserve"> </w:t>
       </w:r>
       <w:r>
         <w:t>respecto de este mismo eje.</w:t>
+      </w:r>
+      <w:r>
+        <w:t xml:space="preserve">  </w:t>
+      </w:r>
+      <w:r>
+        <w:rPr>
+          <w:b/>
+          <w:bCs/>
+        </w:rPr>
+        <w:t>F</w:t>
       </w:r>
     </w:p>
     <w:p>
@@ -6190,10 +6412,26 @@
         <w:rPr>
           <w:rFonts w:ascii="Cambria Math" w:eastAsia="Cambria Math" w:hAnsi="Cambria Math"/>
         </w:rPr>
-        <w:t xml:space="preserve">𝛽 </w:t>
+        <w:t>𝛽</w:t>
+      </w:r>
+      <w:r>
+        <w:rPr>
+          <w:rFonts w:ascii="Cambria Math" w:eastAsia="Cambria Math" w:hAnsi="Cambria Math"/>
+        </w:rPr>
+        <w:t xml:space="preserve"> </w:t>
       </w:r>
       <w:r>
         <w:t>respecto de este mismo eje.</w:t>
+      </w:r>
+      <w:r>
+        <w:t xml:space="preserve">  </w:t>
+      </w:r>
+      <w:r>
+        <w:rPr>
+          <w:b/>
+          <w:bCs/>
+        </w:rPr>
+        <w:t>V</w:t>
       </w:r>
     </w:p>
     <w:p>
@@ -6405,13 +6643,21 @@
         <w:ind w:left="821"/>
         <w:rPr>
           <w:rFonts w:ascii="Cambria Math" w:eastAsia="Cambria Math"/>
-        </w:rPr>
-      </w:pPr>
-      <w:r>
-        <w:rPr>
-          <w:rFonts w:ascii="Cambria Math" w:eastAsia="Cambria Math"/>
-        </w:rPr>
-        <w:t>𝑇.</w:t>
+          <w:b/>
+          <w:bCs/>
+        </w:rPr>
+      </w:pPr>
+      <w:r>
+        <w:rPr>
+          <w:rFonts w:ascii="Cambria Math" w:eastAsia="Cambria Math"/>
+        </w:rPr>
+        <w:t>𝑇</w:t>
+      </w:r>
+      <w:r>
+        <w:rPr>
+          <w:rFonts w:ascii="Cambria Math" w:eastAsia="Cambria Math"/>
+        </w:rPr>
+        <w:t>.</w:t>
       </w:r>
       <w:r>
         <w:rPr>
@@ -6420,6 +6666,7 @@
         </w:rPr>
         <w:t xml:space="preserve"> </w:t>
       </w:r>
+      <w:proofErr w:type="gramStart"/>
       <w:r>
         <w:rPr>
           <w:rFonts w:ascii="Cambria Math" w:eastAsia="Cambria Math"/>
@@ -6427,6 +6674,23 @@
         </w:rPr>
         <w:t>𝑝</w:t>
       </w:r>
+      <w:r>
+        <w:rPr>
+          <w:rFonts w:ascii="Cambria Math" w:eastAsia="Cambria Math"/>
+          <w:spacing w:val="-10"/>
+        </w:rPr>
+        <w:t xml:space="preserve">  </w:t>
+      </w:r>
+      <w:r>
+        <w:rPr>
+          <w:rFonts w:ascii="Cambria Math" w:eastAsia="Cambria Math"/>
+          <w:b/>
+          <w:bCs/>
+          <w:spacing w:val="-10"/>
+        </w:rPr>
+        <w:t>F</w:t>
+      </w:r>
+      <w:proofErr w:type="gramEnd"/>
     </w:p>
     <w:p>
       <w:pPr>
@@ -6637,13 +6901,21 @@
         <w:ind w:left="821"/>
         <w:rPr>
           <w:rFonts w:ascii="Cambria Math" w:eastAsia="Cambria Math"/>
-        </w:rPr>
-      </w:pPr>
-      <w:r>
-        <w:rPr>
-          <w:rFonts w:ascii="Cambria Math" w:eastAsia="Cambria Math"/>
-        </w:rPr>
-        <w:t>𝑇.</w:t>
+          <w:b/>
+          <w:bCs/>
+        </w:rPr>
+      </w:pPr>
+      <w:r>
+        <w:rPr>
+          <w:rFonts w:ascii="Cambria Math" w:eastAsia="Cambria Math"/>
+        </w:rPr>
+        <w:t>𝑇</w:t>
+      </w:r>
+      <w:r>
+        <w:rPr>
+          <w:rFonts w:ascii="Cambria Math" w:eastAsia="Cambria Math"/>
+        </w:rPr>
+        <w:t>.</w:t>
       </w:r>
       <w:r>
         <w:rPr>
@@ -6652,6 +6924,7 @@
         </w:rPr>
         <w:t xml:space="preserve"> </w:t>
       </w:r>
+      <w:proofErr w:type="gramStart"/>
       <w:r>
         <w:rPr>
           <w:rFonts w:ascii="Cambria Math" w:eastAsia="Cambria Math"/>
@@ -6659,6 +6932,23 @@
         </w:rPr>
         <w:t>𝑝</w:t>
       </w:r>
+      <w:r>
+        <w:rPr>
+          <w:rFonts w:ascii="Cambria Math" w:eastAsia="Cambria Math"/>
+          <w:spacing w:val="-10"/>
+        </w:rPr>
+        <w:t xml:space="preserve">  </w:t>
+      </w:r>
+      <w:r>
+        <w:rPr>
+          <w:rFonts w:ascii="Cambria Math" w:eastAsia="Cambria Math"/>
+          <w:b/>
+          <w:bCs/>
+          <w:spacing w:val="-10"/>
+        </w:rPr>
+        <w:t>V</w:t>
+      </w:r>
+      <w:proofErr w:type="gramEnd"/>
     </w:p>
     <w:p>
       <w:pPr>
@@ -6666,12 +6956,96 @@
         <w:spacing w:before="236" w:line="276" w:lineRule="auto"/>
         <w:ind w:left="102" w:right="114"/>
         <w:jc w:val="both"/>
-      </w:pPr>
-      <w:r>
         <w:rPr>
           <w:u w:val="single"/>
         </w:rPr>
-        <w:t>Ejercicio 8</w:t>
+      </w:pPr>
+    </w:p>
+    <w:p>
+      <w:pPr>
+        <w:pStyle w:val="Textoindependiente"/>
+        <w:spacing w:before="236" w:line="276" w:lineRule="auto"/>
+        <w:ind w:left="102" w:right="114"/>
+        <w:jc w:val="both"/>
+        <w:rPr>
+          <w:u w:val="single"/>
+        </w:rPr>
+      </w:pPr>
+    </w:p>
+    <w:p>
+      <w:pPr>
+        <w:pStyle w:val="Textoindependiente"/>
+        <w:spacing w:before="236" w:line="276" w:lineRule="auto"/>
+        <w:ind w:left="102" w:right="114"/>
+        <w:jc w:val="both"/>
+        <w:rPr>
+          <w:u w:val="single"/>
+        </w:rPr>
+      </w:pPr>
+    </w:p>
+    <w:p>
+      <w:pPr>
+        <w:pStyle w:val="Textoindependiente"/>
+        <w:spacing w:before="236" w:line="276" w:lineRule="auto"/>
+        <w:ind w:left="102" w:right="114"/>
+        <w:jc w:val="both"/>
+        <w:rPr>
+          <w:u w:val="single"/>
+        </w:rPr>
+      </w:pPr>
+    </w:p>
+    <w:p>
+      <w:pPr>
+        <w:pStyle w:val="Textoindependiente"/>
+        <w:spacing w:before="236" w:line="276" w:lineRule="auto"/>
+        <w:ind w:left="102" w:right="114"/>
+        <w:jc w:val="both"/>
+        <w:rPr>
+          <w:u w:val="single"/>
+        </w:rPr>
+      </w:pPr>
+    </w:p>
+    <w:p>
+      <w:pPr>
+        <w:pStyle w:val="Textoindependiente"/>
+        <w:spacing w:before="236" w:line="276" w:lineRule="auto"/>
+        <w:ind w:left="102" w:right="114"/>
+        <w:jc w:val="both"/>
+        <w:rPr>
+          <w:u w:val="single"/>
+        </w:rPr>
+      </w:pPr>
+    </w:p>
+    <w:p>
+      <w:pPr>
+        <w:pStyle w:val="Textoindependiente"/>
+        <w:spacing w:before="236" w:line="276" w:lineRule="auto"/>
+        <w:ind w:left="102" w:right="114"/>
+        <w:jc w:val="both"/>
+        <w:rPr>
+          <w:u w:val="single"/>
+        </w:rPr>
+      </w:pPr>
+    </w:p>
+    <w:p>
+      <w:pPr>
+        <w:pStyle w:val="Textoindependiente"/>
+        <w:spacing w:before="236" w:line="276" w:lineRule="auto"/>
+        <w:ind w:left="102" w:right="114"/>
+        <w:jc w:val="both"/>
+      </w:pPr>
+      <w:r>
+        <w:rPr>
+          <w:u w:val="single"/>
+        </w:rPr>
+        <w:lastRenderedPageBreak/>
+        <w:t>E</w:t>
+      </w:r>
+      <w:r>
+        <w:rPr>
+          <w:u w:val="single"/>
+        </w:rPr>
+        <w:t>jercicio 8</w:t>
       </w:r>
       <w:r>
         <w:t>: En función de las siguientes matrices escritas en forma simbólica halle la expresión correcta para cada caso:</w:t>
@@ -7183,7 +7557,10 @@
         <w:tabs>
           <w:tab w:val="left" w:pos="831"/>
         </w:tabs>
-        <w:spacing w:before="10"/>
+        <w:spacing w:before="2"/>
+        <w:rPr>
+          <w:sz w:val="16"/>
+        </w:rPr>
       </w:pPr>
       <w:r>
         <w:rPr>
@@ -7328,120 +7705,6 @@
           <w:spacing w:val="-4"/>
         </w:rPr>
         <w:t>.</w:t>
-      </w:r>
-    </w:p>
-    <w:p>
-      <w:pPr>
-        <w:sectPr>
-          <w:pgSz w:w="11910" w:h="16840"/>
-          <w:pgMar w:top="1640" w:right="1580" w:bottom="280" w:left="1600" w:header="766" w:footer="0" w:gutter="0"/>
-          <w:cols w:space="720"/>
-        </w:sectPr>
-      </w:pPr>
-    </w:p>
-    <w:p>
-      <w:pPr>
-        <w:pStyle w:val="Textoindependiente"/>
-        <w:spacing w:before="2"/>
-        <w:rPr>
-          <w:sz w:val="16"/>
-        </w:rPr>
-      </w:pPr>
-    </w:p>
-    <w:p>
-      <w:pPr>
-        <w:pStyle w:val="Textoindependiente"/>
-        <w:spacing w:line="20" w:lineRule="exact"/>
-        <w:ind w:left="104"/>
-        <w:rPr>
-          <w:sz w:val="2"/>
-        </w:rPr>
-      </w:pPr>
-      <w:r>
-        <w:rPr>
-          <w:noProof/>
-          <w:sz w:val="2"/>
-        </w:rPr>
-        <mc:AlternateContent>
-          <mc:Choice Requires="wpg">
-            <w:drawing>
-              <wp:inline distT="0" distB="0" distL="0" distR="0" wp14:anchorId="5DF36E18" wp14:editId="5DF36E19">
-                <wp:extent cx="5330825" cy="9525"/>
-                <wp:effectExtent l="9525" t="0" r="3175" b="0"/>
-                <wp:docPr id="19" name="Group 19"/>
-                <wp:cNvGraphicFramePr>
-                  <a:graphicFrameLocks xmlns:a="http://schemas.openxmlformats.org/drawingml/2006/main"/>
-                </wp:cNvGraphicFramePr>
-                <a:graphic xmlns:a="http://schemas.openxmlformats.org/drawingml/2006/main">
-                  <a:graphicData uri="http://schemas.microsoft.com/office/word/2010/wordprocessingGroup">
-                    <wpg:wgp>
-                      <wpg:cNvGrpSpPr>
-                        <a:grpSpLocks/>
-                      </wpg:cNvGrpSpPr>
-                      <wpg:grpSpPr>
-                        <a:xfrm>
-                          <a:off x="0" y="0"/>
-                          <a:ext cx="5330825" cy="9525"/>
-                          <a:chOff x="0" y="0"/>
-                          <a:chExt cx="5330825" cy="9525"/>
-                        </a:xfrm>
-                      </wpg:grpSpPr>
-                      <wps:wsp>
-                        <wps:cNvPr id="20" name="Graphic 20"/>
-                        <wps:cNvSpPr/>
-                        <wps:spPr>
-                          <a:xfrm>
-                            <a:off x="0" y="4762"/>
-                            <a:ext cx="5330825" cy="1270"/>
-                          </a:xfrm>
-                          <a:custGeom>
-                            <a:avLst/>
-                            <a:gdLst/>
-                            <a:ahLst/>
-                            <a:cxnLst/>
-                            <a:rect l="l" t="t" r="r" b="b"/>
-                            <a:pathLst>
-                              <a:path w="5330825">
-                                <a:moveTo>
-                                  <a:pt x="0" y="0"/>
-                                </a:moveTo>
-                                <a:lnTo>
-                                  <a:pt x="5330825" y="0"/>
-                                </a:lnTo>
-                              </a:path>
-                            </a:pathLst>
-                          </a:custGeom>
-                          <a:ln w="9525">
-                            <a:solidFill>
-                              <a:srgbClr val="000000"/>
-                            </a:solidFill>
-                            <a:prstDash val="solid"/>
-                          </a:ln>
-                        </wps:spPr>
-                        <wps:bodyPr wrap="square" lIns="0" tIns="0" rIns="0" bIns="0" rtlCol="0">
-                          <a:prstTxWarp prst="textNoShape">
-                            <a:avLst/>
-                          </a:prstTxWarp>
-                          <a:noAutofit/>
-                        </wps:bodyPr>
-                      </wps:wsp>
-                    </wpg:wgp>
-                  </a:graphicData>
-                </a:graphic>
-              </wp:inline>
-            </w:drawing>
-          </mc:Choice>
-          <mc:Fallback>
-            <w:pict>
-              <v:group w14:anchorId="1BFD6B50" id="Group 19" o:spid="_x0000_s1026" style="width:419.75pt;height:.75pt;mso-position-horizontal-relative:char;mso-position-vertical-relative:line" coordsize="53308,95" o:gfxdata="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">
-                <v:shape id="Graphic 20" o:spid="_x0000_s1027" style="position:absolute;top:47;width:53308;height:13;visibility:visible;mso-wrap-style:square;v-text-anchor:top" coordsize="5330825,1270" o:gfxdata="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" path="m,l5330825,e" filled="f">
-                  <v:path arrowok="t"/>
-                </v:shape>
-                <w10:anchorlock/>
-              </v:group>
-            </w:pict>
-          </mc:Fallback>
-        </mc:AlternateContent>
       </w:r>
     </w:p>
     <w:p>
@@ -7454,7 +7717,10 @@
         <w:tabs>
           <w:tab w:val="left" w:pos="831"/>
         </w:tabs>
-        <w:spacing w:before="98"/>
+        <w:spacing w:before="2"/>
+        <w:rPr>
+          <w:sz w:val="16"/>
+        </w:rPr>
       </w:pPr>
       <w:r>
         <w:rPr>
@@ -7702,6 +7968,130 @@
           <w:spacing w:val="-4"/>
         </w:rPr>
         <w:t>:</w:t>
+      </w:r>
+      <w:r>
+        <w:rPr>
+          <w:spacing w:val="-4"/>
+        </w:rPr>
+        <w:t xml:space="preserve">  </w:t>
+      </w:r>
+      <w:r>
+        <w:rPr>
+          <w:rFonts w:ascii="Cambria Math" w:eastAsia="Cambria Math" w:hAnsi="Cambria Math"/>
+          <w:vertAlign w:val="superscript"/>
+        </w:rPr>
+        <w:t>O</w:t>
+      </w:r>
+      <w:r>
+        <w:rPr>
+          <w:rFonts w:ascii="Cambria Math" w:eastAsia="Cambria Math" w:hAnsi="Cambria Math"/>
+        </w:rPr>
+        <w:t>M</w:t>
+      </w:r>
+      <w:r>
+        <w:rPr>
+          <w:rFonts w:ascii="Cambria Math" w:eastAsia="Cambria Math" w:hAnsi="Cambria Math"/>
+          <w:position w:val="-4"/>
+          <w:sz w:val="16"/>
+        </w:rPr>
+        <w:t>B</w:t>
+      </w:r>
+      <w:r>
+        <w:rPr>
+          <w:rFonts w:ascii="Cambria Math" w:eastAsia="Cambria Math" w:hAnsi="Cambria Math"/>
+          <w:position w:val="-4"/>
+          <w:sz w:val="16"/>
+        </w:rPr>
+        <w:t xml:space="preserve"> </w:t>
+      </w:r>
+      <w:r>
+        <w:t>=</w:t>
+      </w:r>
+      <w:r>
+        <w:t xml:space="preserve"> </w:t>
+      </w:r>
+      <w:r>
+        <w:rPr>
+          <w:rFonts w:ascii="Cambria Math" w:eastAsia="Cambria Math" w:hAnsi="Cambria Math"/>
+          <w:vertAlign w:val="superscript"/>
+        </w:rPr>
+        <w:t>𝑂</w:t>
+      </w:r>
+      <w:r>
+        <w:rPr>
+          <w:rFonts w:ascii="Cambria Math" w:eastAsia="Cambria Math" w:hAnsi="Cambria Math"/>
+        </w:rPr>
+        <w:t>𝑇</w:t>
+      </w:r>
+      <w:r>
+        <w:rPr>
+          <w:rFonts w:ascii="Cambria Math" w:eastAsia="Cambria Math" w:hAnsi="Cambria Math"/>
+          <w:position w:val="-4"/>
+          <w:sz w:val="16"/>
+        </w:rPr>
+        <w:t>𝑀</w:t>
+      </w:r>
+      <w:r>
+        <w:t>.</w:t>
+      </w:r>
+      <w:r>
+        <w:rPr>
+          <w:rFonts w:ascii="Cambria Math" w:eastAsia="Cambria Math" w:hAnsi="Cambria Math"/>
+          <w:vertAlign w:val="superscript"/>
+        </w:rPr>
+        <w:t xml:space="preserve"> </w:t>
+      </w:r>
+      <w:r>
+        <w:rPr>
+          <w:rFonts w:ascii="Cambria Math" w:eastAsia="Cambria Math" w:hAnsi="Cambria Math"/>
+          <w:vertAlign w:val="superscript"/>
+        </w:rPr>
+        <w:t>𝑀</w:t>
+      </w:r>
+      <w:r>
+        <w:rPr>
+          <w:rFonts w:ascii="Cambria Math" w:eastAsia="Cambria Math" w:hAnsi="Cambria Math"/>
+        </w:rPr>
+        <w:t>𝑇</w:t>
+      </w:r>
+      <w:r>
+        <w:rPr>
+          <w:rFonts w:ascii="Cambria Math" w:eastAsia="Cambria Math" w:hAnsi="Cambria Math"/>
+          <w:position w:val="-4"/>
+          <w:sz w:val="16"/>
+        </w:rPr>
+        <w:t>𝐴</w:t>
+      </w:r>
+      <w:r>
+        <w:t>.</w:t>
+      </w:r>
+      <w:r>
+        <w:rPr>
+          <w:rFonts w:ascii="Cambria Math" w:eastAsia="Cambria Math" w:hAnsi="Cambria Math"/>
+          <w:vertAlign w:val="superscript"/>
+        </w:rPr>
+        <w:t xml:space="preserve"> </w:t>
+      </w:r>
+      <w:r>
+        <w:rPr>
+          <w:rFonts w:ascii="Cambria Math" w:eastAsia="Cambria Math" w:hAnsi="Cambria Math"/>
+          <w:vertAlign w:val="superscript"/>
+        </w:rPr>
+        <w:t>𝐴</w:t>
+      </w:r>
+      <w:r>
+        <w:rPr>
+          <w:rFonts w:ascii="Cambria Math" w:eastAsia="Cambria Math" w:hAnsi="Cambria Math"/>
+        </w:rPr>
+        <w:t>𝑇</w:t>
+      </w:r>
+      <w:r>
+        <w:rPr>
+          <w:rFonts w:ascii="Cambria Math" w:eastAsia="Cambria Math" w:hAnsi="Cambria Math"/>
+          <w:position w:val="-4"/>
+          <w:sz w:val="16"/>
+        </w:rPr>
+        <w:t>𝐵</w:t>
       </w:r>
     </w:p>
     <w:p>
@@ -7792,6 +8182,234 @@
         </w:rPr>
         <w:t>:</w:t>
       </w:r>
+      <w:r>
+        <w:rPr>
+          <w:spacing w:val="-4"/>
+        </w:rPr>
+        <w:t xml:space="preserve">  </w:t>
+      </w:r>
+      <w:r>
+        <w:rPr>
+          <w:rFonts w:ascii="Cambria Math" w:eastAsia="Cambria Math" w:hAnsi="Cambria Math"/>
+          <w:vertAlign w:val="superscript"/>
+        </w:rPr>
+        <w:t>B</w:t>
+      </w:r>
+      <w:r>
+        <w:rPr>
+          <w:rFonts w:ascii="Cambria Math" w:eastAsia="Cambria Math" w:hAnsi="Cambria Math"/>
+        </w:rPr>
+        <w:t>M</w:t>
+      </w:r>
+      <w:r>
+        <w:rPr>
+          <w:rFonts w:ascii="Cambria Math" w:eastAsia="Cambria Math" w:hAnsi="Cambria Math"/>
+          <w:position w:val="-4"/>
+          <w:sz w:val="16"/>
+        </w:rPr>
+        <w:t>F</w:t>
+      </w:r>
+      <w:r>
+        <w:t xml:space="preserve"> =</w:t>
+      </w:r>
+      <w:r>
+        <w:t xml:space="preserve"> </w:t>
+      </w:r>
+      <w:r>
+        <w:t>(</w:t>
+      </w:r>
+      <w:r>
+        <w:rPr>
+          <w:rFonts w:ascii="Cambria Math" w:eastAsia="Cambria Math" w:hAnsi="Cambria Math"/>
+          <w:vertAlign w:val="superscript"/>
+        </w:rPr>
+        <w:t>𝐴</w:t>
+      </w:r>
+      <w:r>
+        <w:rPr>
+          <w:rFonts w:ascii="Cambria Math" w:eastAsia="Cambria Math" w:hAnsi="Cambria Math"/>
+        </w:rPr>
+        <w:t>𝑇</w:t>
+      </w:r>
+      <w:r>
+        <w:rPr>
+          <w:rFonts w:ascii="Cambria Math" w:eastAsia="Cambria Math" w:hAnsi="Cambria Math"/>
+          <w:position w:val="-4"/>
+          <w:sz w:val="16"/>
+        </w:rPr>
+        <w:t>𝐵</w:t>
+      </w:r>
+      <w:r>
+        <w:rPr>
+          <w:spacing w:val="-4"/>
+        </w:rPr>
+        <w:t>)</w:t>
+      </w:r>
+      <w:r>
+        <w:rPr>
+          <w:rFonts w:ascii="Cambria Math" w:eastAsia="Cambria Math" w:hAnsi="Cambria Math"/>
+          <w:vertAlign w:val="superscript"/>
+        </w:rPr>
+        <w:t xml:space="preserve"> </w:t>
+      </w:r>
+      <w:r>
+        <w:rPr>
+          <w:rFonts w:ascii="Cambria Math" w:eastAsia="Cambria Math" w:hAnsi="Cambria Math"/>
+          <w:vertAlign w:val="superscript"/>
+        </w:rPr>
+        <w:t>-</w:t>
+      </w:r>
+      <w:proofErr w:type="gramStart"/>
+      <w:r>
+        <w:rPr>
+          <w:rFonts w:ascii="Cambria Math" w:eastAsia="Cambria Math" w:hAnsi="Cambria Math"/>
+          <w:vertAlign w:val="superscript"/>
+        </w:rPr>
+        <w:t>1</w:t>
+      </w:r>
+      <w:r>
+        <w:rPr>
+          <w:spacing w:val="-4"/>
+        </w:rPr>
+        <w:t>.(</w:t>
+      </w:r>
+      <w:proofErr w:type="gramEnd"/>
+      <w:r>
+        <w:rPr>
+          <w:rFonts w:ascii="Cambria Math" w:eastAsia="Cambria Math" w:hAnsi="Cambria Math"/>
+          <w:vertAlign w:val="superscript"/>
+        </w:rPr>
+        <w:t xml:space="preserve"> </w:t>
+      </w:r>
+      <w:r>
+        <w:rPr>
+          <w:rFonts w:ascii="Cambria Math" w:eastAsia="Cambria Math" w:hAnsi="Cambria Math"/>
+          <w:vertAlign w:val="superscript"/>
+        </w:rPr>
+        <w:t>𝑀</w:t>
+      </w:r>
+      <w:r>
+        <w:rPr>
+          <w:rFonts w:ascii="Cambria Math" w:eastAsia="Cambria Math" w:hAnsi="Cambria Math"/>
+        </w:rPr>
+        <w:t>𝑇</w:t>
+      </w:r>
+      <w:r>
+        <w:rPr>
+          <w:rFonts w:ascii="Cambria Math" w:eastAsia="Cambria Math" w:hAnsi="Cambria Math"/>
+          <w:position w:val="-4"/>
+          <w:sz w:val="16"/>
+        </w:rPr>
+        <w:t>𝐴</w:t>
+      </w:r>
+      <w:r>
+        <w:t>)</w:t>
+      </w:r>
+      <w:r>
+        <w:rPr>
+          <w:rFonts w:ascii="Cambria Math" w:eastAsia="Cambria Math" w:hAnsi="Cambria Math"/>
+          <w:vertAlign w:val="superscript"/>
+        </w:rPr>
+        <w:t xml:space="preserve"> </w:t>
+      </w:r>
+      <w:r>
+        <w:rPr>
+          <w:rFonts w:ascii="Cambria Math" w:eastAsia="Cambria Math" w:hAnsi="Cambria Math"/>
+          <w:vertAlign w:val="superscript"/>
+        </w:rPr>
+        <w:t>-1</w:t>
+      </w:r>
+      <w:r>
+        <w:t>.(</w:t>
+      </w:r>
+      <w:r>
+        <w:rPr>
+          <w:rFonts w:ascii="Cambria Math" w:eastAsia="Cambria Math" w:hAnsi="Cambria Math"/>
+          <w:vertAlign w:val="superscript"/>
+        </w:rPr>
+        <w:t xml:space="preserve"> </w:t>
+      </w:r>
+      <w:r>
+        <w:rPr>
+          <w:rFonts w:ascii="Cambria Math" w:eastAsia="Cambria Math" w:hAnsi="Cambria Math"/>
+          <w:vertAlign w:val="superscript"/>
+        </w:rPr>
+        <w:t>𝑂</w:t>
+      </w:r>
+      <w:r>
+        <w:rPr>
+          <w:rFonts w:ascii="Cambria Math" w:eastAsia="Cambria Math" w:hAnsi="Cambria Math"/>
+        </w:rPr>
+        <w:t>𝑇</w:t>
+      </w:r>
+      <w:r>
+        <w:rPr>
+          <w:rFonts w:ascii="Cambria Math" w:eastAsia="Cambria Math" w:hAnsi="Cambria Math"/>
+          <w:position w:val="-4"/>
+          <w:sz w:val="16"/>
+        </w:rPr>
+        <w:t>𝑀</w:t>
+      </w:r>
+      <w:r>
+        <w:t>)</w:t>
+      </w:r>
+      <w:r>
+        <w:rPr>
+          <w:rFonts w:ascii="Cambria Math" w:eastAsia="Cambria Math" w:hAnsi="Cambria Math"/>
+          <w:vertAlign w:val="superscript"/>
+        </w:rPr>
+        <w:t xml:space="preserve"> </w:t>
+      </w:r>
+      <w:r>
+        <w:rPr>
+          <w:rFonts w:ascii="Cambria Math" w:eastAsia="Cambria Math" w:hAnsi="Cambria Math"/>
+          <w:vertAlign w:val="superscript"/>
+        </w:rPr>
+        <w:t>-1</w:t>
+      </w:r>
+      <w:r>
+        <w:t>.</w:t>
+      </w:r>
+      <w:r>
+        <w:rPr>
+          <w:rFonts w:ascii="Cambria Math" w:eastAsia="Cambria Math" w:hAnsi="Cambria Math"/>
+          <w:vertAlign w:val="superscript"/>
+        </w:rPr>
+        <w:t xml:space="preserve"> </w:t>
+      </w:r>
+      <w:r>
+        <w:rPr>
+          <w:rFonts w:ascii="Cambria Math" w:eastAsia="Cambria Math" w:hAnsi="Cambria Math"/>
+          <w:vertAlign w:val="superscript"/>
+        </w:rPr>
+        <w:t>𝑂</w:t>
+      </w:r>
+      <w:r>
+        <w:rPr>
+          <w:rFonts w:ascii="Cambria Math" w:eastAsia="Cambria Math" w:hAnsi="Cambria Math"/>
+        </w:rPr>
+        <w:t>𝑇</w:t>
+      </w:r>
+      <w:r>
+        <w:rPr>
+          <w:rFonts w:ascii="Cambria Math" w:eastAsia="Cambria Math" w:hAnsi="Cambria Math"/>
+          <w:position w:val="-4"/>
+          <w:sz w:val="16"/>
+        </w:rPr>
+        <w:t>𝐹</w:t>
+      </w:r>
+      <w:r>
+        <w:rPr>
+          <w:spacing w:val="-4"/>
+        </w:rPr>
+        <w:t xml:space="preserve"> </w:t>
+      </w:r>
+      <w:r>
+        <w:rPr>
+          <w:spacing w:val="-4"/>
+        </w:rPr>
+        <w:t xml:space="preserve">   </w:t>
+      </w:r>
     </w:p>
     <w:p>
       <w:pPr>
@@ -7803,84 +8421,341 @@
         <w:tabs>
           <w:tab w:val="left" w:pos="1179"/>
         </w:tabs>
+        <w:ind w:left="1179" w:hanging="358"/>
+      </w:pPr>
+      <w:r>
+        <w:rPr>
+          <w:rFonts w:ascii="Cambria Math" w:eastAsia="Cambria Math"/>
+          <w:position w:val="1"/>
+        </w:rPr>
+        <w:t>{</w:t>
+      </w:r>
+      <w:r>
+        <w:rPr>
+          <w:rFonts w:ascii="Cambria Math" w:eastAsia="Cambria Math"/>
+        </w:rPr>
+        <w:t>𝐵</w:t>
+      </w:r>
+      <w:r>
+        <w:rPr>
+          <w:rFonts w:ascii="Cambria Math" w:eastAsia="Cambria Math"/>
+          <w:position w:val="1"/>
+        </w:rPr>
+        <w:t>}</w:t>
+      </w:r>
+      <w:r>
+        <w:rPr>
+          <w:rFonts w:ascii="Cambria Math" w:eastAsia="Cambria Math"/>
+          <w:spacing w:val="-1"/>
+          <w:position w:val="1"/>
+        </w:rPr>
+        <w:t xml:space="preserve"> </w:t>
+      </w:r>
+      <w:r>
+        <w:t>respecto</w:t>
+      </w:r>
+      <w:r>
+        <w:rPr>
+          <w:spacing w:val="-1"/>
+        </w:rPr>
+        <w:t xml:space="preserve"> </w:t>
+      </w:r>
+      <w:r>
+        <w:t>de</w:t>
+      </w:r>
+      <w:r>
+        <w:rPr>
+          <w:spacing w:val="-1"/>
+        </w:rPr>
+        <w:t xml:space="preserve"> </w:t>
+      </w:r>
+      <w:r>
+        <w:rPr>
+          <w:rFonts w:ascii="Cambria Math" w:eastAsia="Cambria Math"/>
+          <w:spacing w:val="-4"/>
+          <w:position w:val="1"/>
+        </w:rPr>
+        <w:t>{</w:t>
+      </w:r>
+      <w:r>
+        <w:rPr>
+          <w:rFonts w:ascii="Cambria Math" w:eastAsia="Cambria Math"/>
+          <w:spacing w:val="-4"/>
+        </w:rPr>
+        <w:t>𝐷</w:t>
+      </w:r>
+      <w:r>
+        <w:rPr>
+          <w:rFonts w:ascii="Cambria Math" w:eastAsia="Cambria Math"/>
+          <w:spacing w:val="-4"/>
+          <w:position w:val="1"/>
+        </w:rPr>
+        <w:t>}</w:t>
+      </w:r>
+      <w:r>
+        <w:rPr>
+          <w:spacing w:val="-4"/>
+        </w:rPr>
+        <w:t>:</w:t>
+      </w:r>
+      <w:r>
+        <w:rPr>
+          <w:spacing w:val="-4"/>
+        </w:rPr>
+        <w:t xml:space="preserve">  </w:t>
+      </w:r>
+      <w:r>
+        <w:rPr>
+          <w:rFonts w:ascii="Cambria Math" w:eastAsia="Cambria Math" w:hAnsi="Cambria Math"/>
+          <w:vertAlign w:val="superscript"/>
+        </w:rPr>
+        <w:t>D</w:t>
+      </w:r>
+      <w:r>
+        <w:rPr>
+          <w:rFonts w:ascii="Cambria Math" w:eastAsia="Cambria Math" w:hAnsi="Cambria Math"/>
+        </w:rPr>
+        <w:t>M</w:t>
+      </w:r>
+      <w:r>
+        <w:rPr>
+          <w:rFonts w:ascii="Cambria Math" w:eastAsia="Cambria Math" w:hAnsi="Cambria Math"/>
+          <w:position w:val="-4"/>
+          <w:sz w:val="16"/>
+        </w:rPr>
+        <w:t>B</w:t>
+      </w:r>
+      <w:r>
+        <w:t xml:space="preserve"> </w:t>
+      </w:r>
+      <w:r>
+        <w:t>=</w:t>
+      </w:r>
+      <w:r>
+        <w:t xml:space="preserve"> </w:t>
+      </w:r>
+      <w:r>
+        <w:t>(</w:t>
+      </w:r>
+      <w:r>
+        <w:rPr>
+          <w:rFonts w:ascii="Cambria Math" w:eastAsia="Cambria Math" w:hAnsi="Cambria Math"/>
+          <w:vertAlign w:val="superscript"/>
+        </w:rPr>
+        <w:t>F</w:t>
+      </w:r>
+      <w:r>
+        <w:rPr>
+          <w:rFonts w:ascii="Cambria Math" w:eastAsia="Cambria Math" w:hAnsi="Cambria Math"/>
+        </w:rPr>
+        <w:t>𝑇</w:t>
+      </w:r>
+      <w:r>
+        <w:rPr>
+          <w:rFonts w:ascii="Cambria Math" w:eastAsia="Cambria Math" w:hAnsi="Cambria Math"/>
+          <w:position w:val="-4"/>
+          <w:sz w:val="16"/>
+        </w:rPr>
+        <w:t>D</w:t>
+      </w:r>
+      <w:r>
+        <w:rPr>
+          <w:spacing w:val="-4"/>
+        </w:rPr>
+        <w:t>)</w:t>
+      </w:r>
+      <w:r>
+        <w:rPr>
+          <w:rFonts w:ascii="Cambria Math" w:eastAsia="Cambria Math" w:hAnsi="Cambria Math"/>
+          <w:vertAlign w:val="superscript"/>
+        </w:rPr>
+        <w:t xml:space="preserve"> </w:t>
+      </w:r>
+      <w:r>
+        <w:rPr>
+          <w:rFonts w:ascii="Cambria Math" w:eastAsia="Cambria Math" w:hAnsi="Cambria Math"/>
+          <w:vertAlign w:val="superscript"/>
+        </w:rPr>
+        <w:t>-</w:t>
+      </w:r>
+      <w:proofErr w:type="gramStart"/>
+      <w:r>
+        <w:rPr>
+          <w:rFonts w:ascii="Cambria Math" w:eastAsia="Cambria Math" w:hAnsi="Cambria Math"/>
+          <w:vertAlign w:val="superscript"/>
+        </w:rPr>
+        <w:t>1</w:t>
+      </w:r>
+      <w:r>
+        <w:rPr>
+          <w:spacing w:val="-4"/>
+        </w:rPr>
+        <w:t>.(</w:t>
+      </w:r>
+      <w:proofErr w:type="gramEnd"/>
+      <w:r>
+        <w:rPr>
+          <w:rFonts w:ascii="Cambria Math" w:eastAsia="Cambria Math" w:hAnsi="Cambria Math"/>
+          <w:vertAlign w:val="superscript"/>
+        </w:rPr>
+        <w:t xml:space="preserve"> </w:t>
+      </w:r>
+      <w:r>
+        <w:rPr>
+          <w:rFonts w:ascii="Cambria Math" w:eastAsia="Cambria Math" w:hAnsi="Cambria Math"/>
+          <w:vertAlign w:val="superscript"/>
+        </w:rPr>
+        <w:t>O</w:t>
+      </w:r>
+      <w:r>
+        <w:rPr>
+          <w:rFonts w:ascii="Cambria Math" w:eastAsia="Cambria Math" w:hAnsi="Cambria Math"/>
+        </w:rPr>
+        <w:t>𝑇</w:t>
+      </w:r>
+      <w:r>
+        <w:rPr>
+          <w:rFonts w:ascii="Cambria Math" w:eastAsia="Cambria Math" w:hAnsi="Cambria Math"/>
+          <w:position w:val="-4"/>
+          <w:sz w:val="16"/>
+        </w:rPr>
+        <w:t>F</w:t>
+      </w:r>
+      <w:r>
+        <w:t>)</w:t>
+      </w:r>
+      <w:r>
+        <w:rPr>
+          <w:rFonts w:ascii="Cambria Math" w:eastAsia="Cambria Math" w:hAnsi="Cambria Math"/>
+          <w:vertAlign w:val="superscript"/>
+        </w:rPr>
+        <w:t xml:space="preserve"> </w:t>
+      </w:r>
+      <w:r>
+        <w:rPr>
+          <w:rFonts w:ascii="Cambria Math" w:eastAsia="Cambria Math" w:hAnsi="Cambria Math"/>
+          <w:vertAlign w:val="superscript"/>
+        </w:rPr>
+        <w:t>-1</w:t>
+      </w:r>
+      <w:r>
+        <w:t>.</w:t>
+      </w:r>
+      <w:r>
+        <w:rPr>
+          <w:rFonts w:ascii="Cambria Math" w:eastAsia="Cambria Math" w:hAnsi="Cambria Math"/>
+          <w:vertAlign w:val="superscript"/>
+        </w:rPr>
+        <w:t xml:space="preserve"> </w:t>
+      </w:r>
+      <w:r>
+        <w:rPr>
+          <w:rFonts w:ascii="Cambria Math" w:eastAsia="Cambria Math" w:hAnsi="Cambria Math"/>
+          <w:vertAlign w:val="superscript"/>
+        </w:rPr>
+        <w:t>𝑂</w:t>
+      </w:r>
+      <w:r>
+        <w:rPr>
+          <w:rFonts w:ascii="Cambria Math" w:eastAsia="Cambria Math" w:hAnsi="Cambria Math"/>
+        </w:rPr>
+        <w:t>𝑇</w:t>
+      </w:r>
+      <w:r>
+        <w:rPr>
+          <w:rFonts w:ascii="Cambria Math" w:eastAsia="Cambria Math" w:hAnsi="Cambria Math"/>
+          <w:position w:val="-4"/>
+          <w:sz w:val="16"/>
+        </w:rPr>
+        <w:t>𝑀</w:t>
+      </w:r>
+      <w:r>
+        <w:t>.</w:t>
+      </w:r>
+      <w:r>
+        <w:rPr>
+          <w:rFonts w:ascii="Cambria Math" w:eastAsia="Cambria Math" w:hAnsi="Cambria Math"/>
+          <w:vertAlign w:val="superscript"/>
+        </w:rPr>
+        <w:t xml:space="preserve"> </w:t>
+      </w:r>
+      <w:r>
+        <w:rPr>
+          <w:rFonts w:ascii="Cambria Math" w:eastAsia="Cambria Math" w:hAnsi="Cambria Math"/>
+          <w:vertAlign w:val="superscript"/>
+        </w:rPr>
+        <w:t>𝑀</w:t>
+      </w:r>
+      <w:r>
+        <w:rPr>
+          <w:rFonts w:ascii="Cambria Math" w:eastAsia="Cambria Math" w:hAnsi="Cambria Math"/>
+        </w:rPr>
+        <w:t>𝑇</w:t>
+      </w:r>
+      <w:r>
+        <w:rPr>
+          <w:rFonts w:ascii="Cambria Math" w:eastAsia="Cambria Math" w:hAnsi="Cambria Math"/>
+          <w:position w:val="-4"/>
+          <w:sz w:val="16"/>
+        </w:rPr>
+        <w:t>𝐴</w:t>
+      </w:r>
+      <w:r>
+        <w:t>.</w:t>
+      </w:r>
+      <w:r>
+        <w:rPr>
+          <w:rFonts w:ascii="Cambria Math" w:eastAsia="Cambria Math" w:hAnsi="Cambria Math"/>
+          <w:vertAlign w:val="superscript"/>
+        </w:rPr>
+        <w:t xml:space="preserve"> </w:t>
+      </w:r>
+      <w:r>
+        <w:rPr>
+          <w:rFonts w:ascii="Cambria Math" w:eastAsia="Cambria Math" w:hAnsi="Cambria Math"/>
+          <w:vertAlign w:val="superscript"/>
+        </w:rPr>
+        <w:t>𝐴</w:t>
+      </w:r>
+      <w:r>
+        <w:rPr>
+          <w:rFonts w:ascii="Cambria Math" w:eastAsia="Cambria Math" w:hAnsi="Cambria Math"/>
+        </w:rPr>
+        <w:t>𝑇</w:t>
+      </w:r>
+      <w:r>
+        <w:rPr>
+          <w:rFonts w:ascii="Cambria Math" w:eastAsia="Cambria Math" w:hAnsi="Cambria Math"/>
+          <w:position w:val="-4"/>
+          <w:sz w:val="16"/>
+        </w:rPr>
+        <w:t>𝐵</w:t>
+      </w:r>
+    </w:p>
+    <w:p>
+      <w:pPr>
+        <w:tabs>
+          <w:tab w:val="left" w:pos="1179"/>
+        </w:tabs>
         <w:spacing w:before="32"/>
-        <w:ind w:left="1179" w:hanging="358"/>
-      </w:pPr>
-      <w:r>
-        <w:rPr>
-          <w:rFonts w:ascii="Cambria Math" w:eastAsia="Cambria Math"/>
-          <w:position w:val="1"/>
-        </w:rPr>
-        <w:t>{</w:t>
-      </w:r>
-      <w:r>
-        <w:rPr>
-          <w:rFonts w:ascii="Cambria Math" w:eastAsia="Cambria Math"/>
-        </w:rPr>
-        <w:t>𝐵</w:t>
-      </w:r>
-      <w:r>
-        <w:rPr>
-          <w:rFonts w:ascii="Cambria Math" w:eastAsia="Cambria Math"/>
-          <w:position w:val="1"/>
-        </w:rPr>
-        <w:t>}</w:t>
-      </w:r>
-      <w:r>
-        <w:rPr>
-          <w:rFonts w:ascii="Cambria Math" w:eastAsia="Cambria Math"/>
-          <w:spacing w:val="-1"/>
-          <w:position w:val="1"/>
-        </w:rPr>
-        <w:t xml:space="preserve"> </w:t>
-      </w:r>
-      <w:r>
-        <w:t>respecto</w:t>
-      </w:r>
-      <w:r>
-        <w:rPr>
-          <w:spacing w:val="-1"/>
-        </w:rPr>
-        <w:t xml:space="preserve"> </w:t>
-      </w:r>
-      <w:r>
-        <w:t>de</w:t>
-      </w:r>
-      <w:r>
-        <w:rPr>
-          <w:spacing w:val="-1"/>
-        </w:rPr>
-        <w:t xml:space="preserve"> </w:t>
-      </w:r>
-      <w:r>
-        <w:rPr>
-          <w:rFonts w:ascii="Cambria Math" w:eastAsia="Cambria Math"/>
+        <w:ind w:left="821"/>
+      </w:pPr>
+      <w:r>
+        <w:rPr>
           <w:spacing w:val="-4"/>
-          <w:position w:val="1"/>
-        </w:rPr>
-        <w:t>{</w:t>
-      </w:r>
-      <w:r>
-        <w:rPr>
-          <w:rFonts w:ascii="Cambria Math" w:eastAsia="Cambria Math"/>
-          <w:spacing w:val="-4"/>
-        </w:rPr>
-        <w:t>𝐷</w:t>
-      </w:r>
-      <w:r>
-        <w:rPr>
-          <w:rFonts w:ascii="Cambria Math" w:eastAsia="Cambria Math"/>
-          <w:spacing w:val="-4"/>
-          <w:position w:val="1"/>
-        </w:rPr>
-        <w:t>}</w:t>
-      </w:r>
-      <w:r>
-        <w:rPr>
-          <w:spacing w:val="-4"/>
-        </w:rPr>
-        <w:t>:</w:t>
-      </w:r>
+        </w:rPr>
+        <w:t xml:space="preserve">    </w:t>
+      </w:r>
+    </w:p>
+    <w:p>
+      <w:pPr>
+        <w:pStyle w:val="Textoindependiente"/>
+        <w:spacing w:line="20" w:lineRule="exact"/>
+        <w:ind w:left="104"/>
+        <w:rPr>
+          <w:sz w:val="2"/>
+        </w:rPr>
+      </w:pPr>
     </w:p>
     <w:sectPr>
       <w:headerReference w:type="default" r:id="rId8"/>
@@ -8059,7 +8934,7 @@
         </mc:Choice>
         <mc:Fallback>
           <w:pict>
-            <v:shape w14:anchorId="5FABC4F4" id="Graphic 2" o:spid="_x0000_s1026" style="position:absolute;margin-left:85.2pt;margin-top:81.9pt;width:419.75pt;height:.1pt;z-index:-15812096;visibility:visible;mso-wrap-style:square;mso-wrap-distance-left:0;mso-wrap-distance-top:0;mso-wrap-distance-right:0;mso-wrap-distance-bottom:0;mso-position-horizontal:absolute;mso-position-horizontal-relative:page;mso-position-vertical:absolute;mso-position-vertical-relative:page;v-text-anchor:top" coordsize="5330825,1270" o:gfxdata="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" path="m,l5330825,e" filled="f">
+            <v:shape w14:anchorId="36450A04" id="Graphic 2" o:spid="_x0000_s1026" style="position:absolute;margin-left:85.2pt;margin-top:81.9pt;width:419.75pt;height:.1pt;z-index:-15812096;visibility:visible;mso-wrap-style:square;mso-wrap-distance-left:0;mso-wrap-distance-top:0;mso-wrap-distance-right:0;mso-wrap-distance-bottom:0;mso-position-horizontal:absolute;mso-position-horizontal-relative:page;mso-position-vertical:absolute;mso-position-vertical-relative:page;v-text-anchor:top" coordsize="5330825,1270" o:gfxdata="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" path="m,l5330825,e" filled="f">
               <v:path arrowok="t"/>
               <w10:wrap anchorx="page" anchory="page"/>
             </v:shape>
@@ -8324,7 +9199,7 @@
           <wp:extent cx="2631212" cy="407321"/>
           <wp:effectExtent l="0" t="0" r="0" b="0"/>
           <wp:wrapNone/>
-          <wp:docPr id="17" name="Image 17"/>
+          <wp:docPr id="1709662076" name="Image 17"/>
           <wp:cNvGraphicFramePr>
             <a:graphicFrameLocks xmlns:a="http://schemas.openxmlformats.org/drawingml/2006/main"/>
           </wp:cNvGraphicFramePr>
@@ -9817,6 +10692,7 @@
   <w:style w:type="character" w:default="1" w:styleId="Fuentedeprrafopredeter">
     <w:name w:val="Default Paragraph Font"/>
     <w:uiPriority w:val="1"/>
+    <w:semiHidden/>
     <w:unhideWhenUsed/>
   </w:style>
   <w:style w:type="table" w:default="1" w:styleId="Tablanormal">
@@ -9859,6 +10735,7 @@
   <w:style w:type="paragraph" w:styleId="Textoindependiente">
     <w:name w:val="Body Text"/>
     <w:basedOn w:val="Normal"/>
+    <w:link w:val="TextoindependienteCar"/>
     <w:uiPriority w:val="1"/>
     <w:qFormat/>
   </w:style>
@@ -9915,6 +10792,17 @@
     <w:rsid w:val="00A275AD"/>
     <w:rPr>
       <w:color w:val="666666"/>
+    </w:rPr>
+  </w:style>
+  <w:style w:type="character" w:customStyle="1" w:styleId="TextoindependienteCar">
+    <w:name w:val="Texto independiente Car"/>
+    <w:basedOn w:val="Fuentedeprrafopredeter"/>
+    <w:link w:val="Textoindependiente"/>
+    <w:uiPriority w:val="1"/>
+    <w:rsid w:val="004E5C8C"/>
+    <w:rPr>
+      <w:rFonts w:ascii="Calibri" w:eastAsia="Calibri" w:hAnsi="Calibri" w:cs="Calibri"/>
+      <w:lang w:val="es-ES"/>
     </w:rPr>
   </w:style>
 </w:styles>

</xml_diff>

<commit_message>
ej 2 tp 2
</commit_message>
<xml_diff>
--- a/TP2/TP2-2024-Herramientas Matemáticas.docx
+++ b/TP2/TP2-2024-Herramientas Matemáticas.docx
@@ -105,7 +105,7 @@
           </mc:Choice>
           <mc:Fallback>
             <w:pict>
-              <v:shape w14:anchorId="2540A654" id="Graphic 4" o:spid="_x0000_s1026" style="position:absolute;margin-left:85.05pt;margin-top:91.7pt;width:423pt;height:.1pt;z-index:-15728640;visibility:visible;mso-wrap-style:square;mso-wrap-distance-left:0;mso-wrap-distance-top:0;mso-wrap-distance-right:0;mso-wrap-distance-bottom:0;mso-position-horizontal:absolute;mso-position-horizontal-relative:page;mso-position-vertical:absolute;mso-position-vertical-relative:text;v-text-anchor:top" coordsize="5372100,1270" o:gfxdata="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" path="m,l5372100,e" filled="f">
+              <v:shape w14:anchorId="203E4B0D" id="Graphic 4" o:spid="_x0000_s1026" style="position:absolute;margin-left:85.05pt;margin-top:91.7pt;width:423pt;height:.1pt;z-index:-15728640;visibility:visible;mso-wrap-style:square;mso-wrap-distance-left:0;mso-wrap-distance-top:0;mso-wrap-distance-right:0;mso-wrap-distance-bottom:0;mso-position-horizontal:absolute;mso-position-horizontal-relative:page;mso-position-vertical:absolute;mso-position-vertical-relative:text;v-text-anchor:top" coordsize="5372100,1270" o:gfxdata="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" path="m,l5372100,e" filled="f">
                 <v:path arrowok="t"/>
                 <w10:wrap type="topAndBottom" anchorx="page"/>
               </v:shape>
@@ -131,13 +131,7 @@
         <w:rPr>
           <w:i/>
         </w:rPr>
-        <w:t xml:space="preserve">. Se recomienda realizar todos los ejercicios para lograr un mayor entendimiento de los </w:t>
-      </w:r>
-      <w:r>
-        <w:rPr>
-          <w:i/>
-        </w:rPr>
-        <w:t>conceptos teóricos volcados en las clases, además le servirán también para la elaboración del trabajo final integrador. Se atenderán consultas de todos los ejercicios por igual.</w:t>
+        <w:t>. Se recomienda realizar todos los ejercicios para lograr un mayor entendimiento de los conceptos teóricos volcados en las clases, además le servirán también para la elaboración del trabajo final integrador. Se atenderán consultas de todos los ejercicios por igual.</w:t>
       </w:r>
     </w:p>
     <w:p>
@@ -315,14 +309,7 @@
           <w:rFonts w:ascii="Cambria Math" w:hAnsi="Cambria Math"/>
           <w:spacing w:val="-2"/>
         </w:rPr>
-        <w:t>−</w:t>
-      </w:r>
-      <w:r>
-        <w:rPr>
-          <w:rFonts w:ascii="Cambria Math" w:hAnsi="Cambria Math"/>
-          <w:spacing w:val="-2"/>
-        </w:rPr>
-        <w:t>0,866</w:t>
+        <w:t>−0,866</w:t>
       </w:r>
     </w:p>
     <w:p>
@@ -557,15 +544,7 @@
           <w:spacing w:val="-5"/>
           <w:w w:val="105"/>
         </w:rPr>
-        <w:t>−</w:t>
-      </w:r>
-      <w:r>
-        <w:rPr>
-          <w:rFonts w:ascii="Cambria Math" w:eastAsia="Cambria Math" w:hAnsi="Cambria Math"/>
-          <w:spacing w:val="-5"/>
-          <w:w w:val="105"/>
-        </w:rPr>
-        <w:t>1</w:t>
+        <w:t>−1</w:t>
       </w:r>
       <w:r>
         <w:rPr>
@@ -636,14 +615,7 @@
           <w:rFonts w:ascii="Cambria Math" w:hAnsi="Cambria Math"/>
           <w:spacing w:val="-5"/>
         </w:rPr>
-        <w:t>−</w:t>
-      </w:r>
-      <w:r>
-        <w:rPr>
-          <w:rFonts w:ascii="Cambria Math" w:hAnsi="Cambria Math"/>
-          <w:spacing w:val="-5"/>
-        </w:rPr>
-        <w:t>1</w:t>
+        <w:t>−1</w:t>
       </w:r>
       <w:r>
         <w:rPr>
@@ -690,34 +662,20 @@
           <w:rFonts w:ascii="Cambria Math" w:hAnsi="Cambria Math"/>
           <w:spacing w:val="-2"/>
         </w:rPr>
-        <w:t>−</w:t>
+        <w:t>−0,750</w:t>
+      </w:r>
+      <w:r>
+        <w:rPr>
+          <w:rFonts w:ascii="Cambria Math" w:hAnsi="Cambria Math"/>
+        </w:rPr>
+        <w:tab/>
       </w:r>
       <w:r>
         <w:rPr>
           <w:rFonts w:ascii="Cambria Math" w:hAnsi="Cambria Math"/>
           <w:spacing w:val="-2"/>
         </w:rPr>
-        <w:t>0,750</w:t>
-      </w:r>
-      <w:r>
-        <w:rPr>
-          <w:rFonts w:ascii="Cambria Math" w:hAnsi="Cambria Math"/>
-        </w:rPr>
-        <w:tab/>
-      </w:r>
-      <w:r>
-        <w:rPr>
-          <w:rFonts w:ascii="Cambria Math" w:hAnsi="Cambria Math"/>
-          <w:spacing w:val="-2"/>
-        </w:rPr>
-        <w:t>−</w:t>
-      </w:r>
-      <w:r>
-        <w:rPr>
-          <w:rFonts w:ascii="Cambria Math" w:hAnsi="Cambria Math"/>
-          <w:spacing w:val="-2"/>
-        </w:rPr>
-        <w:t>0,433</w:t>
+        <w:t>−0,433</w:t>
       </w:r>
     </w:p>
     <w:p>
@@ -799,12 +757,6 @@
           <w:rFonts w:ascii="Cambria Math" w:eastAsia="Cambria Math"/>
         </w:rPr>
         <w:tab/>
-      </w:r>
-      <w:proofErr w:type="gramStart"/>
-      <w:r>
-        <w:rPr>
-          <w:rFonts w:ascii="Cambria Math" w:eastAsia="Cambria Math"/>
-        </w:rPr>
         <w:t>0,250</w:t>
       </w:r>
       <w:r>
@@ -821,7 +773,6 @@
         </w:rPr>
         <w:t>]</w:t>
       </w:r>
-      <w:proofErr w:type="gramEnd"/>
     </w:p>
     <w:p>
       <w:pPr>
@@ -854,14 +805,7 @@
           <w:rFonts w:ascii="Cambria Math" w:hAnsi="Cambria Math"/>
           <w:spacing w:val="-2"/>
         </w:rPr>
-        <w:t>−</w:t>
-      </w:r>
-      <w:r>
-        <w:rPr>
-          <w:rFonts w:ascii="Cambria Math" w:hAnsi="Cambria Math"/>
-          <w:spacing w:val="-2"/>
-        </w:rPr>
-        <w:t>0,500</w:t>
+        <w:t>−0,500</w:t>
       </w:r>
       <w:r>
         <w:rPr>
@@ -920,11 +864,9 @@
         </w:rPr>
         <w:t xml:space="preserve"> </w:t>
       </w:r>
-      <w:proofErr w:type="spellStart"/>
       <w:r>
         <w:t>toolbox</w:t>
       </w:r>
-      <w:proofErr w:type="spellEnd"/>
       <w:r>
         <w:rPr>
           <w:spacing w:val="-3"/>
@@ -941,15 +883,7 @@
         <w:t xml:space="preserve"> </w:t>
       </w:r>
       <w:r>
-        <w:t>“</w:t>
-      </w:r>
-      <w:proofErr w:type="spellStart"/>
-      <w:r>
-        <w:t>rtb</w:t>
-      </w:r>
-      <w:proofErr w:type="spellEnd"/>
-      <w:r>
-        <w:t>”</w:t>
+        <w:t>“rtb”</w:t>
       </w:r>
       <w:r>
         <w:rPr>
@@ -975,11 +909,9 @@
         </w:rPr>
         <w:t xml:space="preserve"> </w:t>
       </w:r>
-      <w:proofErr w:type="spellStart"/>
       <w:r>
         <w:t>Corke</w:t>
       </w:r>
-      <w:proofErr w:type="spellEnd"/>
       <w:r>
         <w:rPr>
           <w:spacing w:val="-3"/>
@@ -1087,7 +1019,7 @@
           </mc:Choice>
           <mc:Fallback>
             <w:pict>
-              <v:shape w14:anchorId="55A7FF2E" id="Graphic 5" o:spid="_x0000_s1026" style="position:absolute;margin-left:193.95pt;margin-top:23.7pt;width:3.4pt;height:.75pt;z-index:15729152;visibility:visible;mso-wrap-style:square;mso-wrap-distance-left:0;mso-wrap-distance-top:0;mso-wrap-distance-right:0;mso-wrap-distance-bottom:0;mso-position-horizontal:absolute;mso-position-horizontal-relative:page;mso-position-vertical:absolute;mso-position-vertical-relative:text;v-text-anchor:top" coordsize="43180,9525" o:gfxdata="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" path="m42672,l,,,9144r42672,l42672,xe" fillcolor="black" stroked="f">
+              <v:shape w14:anchorId="144B177E" id="Graphic 5" o:spid="_x0000_s1026" style="position:absolute;margin-left:193.95pt;margin-top:23.7pt;width:3.4pt;height:.75pt;z-index:15729152;visibility:visible;mso-wrap-style:square;mso-wrap-distance-left:0;mso-wrap-distance-top:0;mso-wrap-distance-right:0;mso-wrap-distance-bottom:0;mso-position-horizontal:absolute;mso-position-horizontal-relative:page;mso-position-vertical:absolute;mso-position-vertical-relative:text;v-text-anchor:top" coordsize="43180,9525" o:gfxdata="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" path="m42672,l,,,9144r42672,l42672,xe" fillcolor="black" stroked="f">
                 <v:path arrowok="t"/>
                 <w10:wrap anchorx="page"/>
               </v:shape>
@@ -1283,13 +1215,7 @@
         <w:rPr>
           <w:rFonts w:ascii="Cambria Math" w:eastAsia="Cambria Math" w:hAnsi="Cambria Math"/>
         </w:rPr>
-        <w:t>−</w:t>
-      </w:r>
-      <w:r>
-        <w:rPr>
-          <w:rFonts w:ascii="Cambria Math" w:eastAsia="Cambria Math" w:hAnsi="Cambria Math"/>
-        </w:rPr>
-        <w:t>17°</w:t>
+        <w:t>−17°</w:t>
       </w:r>
       <w:r>
         <w:rPr>
@@ -1330,6 +1256,8 @@
         <w:ind w:left="831"/>
         <w:rPr>
           <w:rFonts w:ascii="Cambria Math" w:eastAsia="Cambria Math"/>
+          <w:spacing w:val="-10"/>
+          <w:w w:val="105"/>
         </w:rPr>
       </w:pPr>
       <w:r>
@@ -1363,32 +1291,156 @@
         </w:rPr>
         <w:t>=</w:t>
       </w:r>
-      <w:proofErr w:type="gramStart"/>
       <w:r>
         <w:rPr>
           <w:rFonts w:ascii="Cambria Math" w:eastAsia="Cambria Math"/>
           <w:spacing w:val="-10"/>
           <w:w w:val="105"/>
         </w:rPr>
-        <w:t xml:space="preserve">   (</w:t>
-      </w:r>
-      <w:proofErr w:type="gramEnd"/>
+        <w:t xml:space="preserve">   (1,1025 </w:t>
+      </w:r>
       <w:r>
         <w:rPr>
           <w:rFonts w:ascii="Cambria Math" w:eastAsia="Cambria Math"/>
           <w:spacing w:val="-10"/>
           <w:w w:val="105"/>
         </w:rPr>
-        <w:t xml:space="preserve">1,1025 </w:t>
-      </w:r>
-      <w:r>
+        <w:t xml:space="preserve">  0,1858    0);</w:t>
+      </w:r>
+    </w:p>
+    <w:p>
+      <w:pPr>
+        <w:spacing w:before="20"/>
         <w:rPr>
           <w:rFonts w:ascii="Cambria Math" w:eastAsia="Cambria Math"/>
           <w:spacing w:val="-10"/>
           <w:w w:val="105"/>
         </w:rPr>
-        <w:t xml:space="preserve">  0,1858    0);</w:t>
-      </w:r>
+      </w:pPr>
+    </w:p>
+    <w:p>
+      <w:pPr>
+        <w:spacing w:before="20"/>
+        <w:rPr>
+          <w:rFonts w:ascii="Cambria Math" w:eastAsia="Cambria Math"/>
+          <w:spacing w:val="-10"/>
+          <w:w w:val="105"/>
+        </w:rPr>
+      </w:pPr>
+      <w:r>
+        <w:rPr>
+          <w:rFonts w:ascii="Cambria Math" w:eastAsia="Cambria Math"/>
+          <w:noProof/>
+          <w:spacing w:val="-10"/>
+          <w:w w:val="105"/>
+        </w:rPr>
+        <w:drawing>
+          <wp:inline distT="0" distB="0" distL="0" distR="0" wp14:anchorId="56AE6D3A" wp14:editId="25696406">
+            <wp:extent cx="3741821" cy="2804917"/>
+            <wp:effectExtent l="0" t="0" r="0" b="0"/>
+            <wp:docPr id="920681201" name="Imagen 15"/>
+            <wp:cNvGraphicFramePr>
+              <a:graphicFrameLocks xmlns:a="http://schemas.openxmlformats.org/drawingml/2006/main" noChangeAspect="1"/>
+            </wp:cNvGraphicFramePr>
+            <a:graphic xmlns:a="http://schemas.openxmlformats.org/drawingml/2006/main">
+              <a:graphicData uri="http://schemas.openxmlformats.org/drawingml/2006/picture">
+                <pic:pic xmlns:pic="http://schemas.openxmlformats.org/drawingml/2006/picture">
+                  <pic:nvPicPr>
+                    <pic:cNvPr id="0" name="Picture 1"/>
+                    <pic:cNvPicPr>
+                      <a:picLocks noChangeAspect="1" noChangeArrowheads="1"/>
+                    </pic:cNvPicPr>
+                  </pic:nvPicPr>
+                  <pic:blipFill>
+                    <a:blip r:embed="rId8">
+                      <a:extLst>
+                        <a:ext uri="{28A0092B-C50C-407E-A947-70E740481C1C}">
+                          <a14:useLocalDpi xmlns:a14="http://schemas.microsoft.com/office/drawing/2010/main" val="0"/>
+                        </a:ext>
+                      </a:extLst>
+                    </a:blip>
+                    <a:srcRect/>
+                    <a:stretch>
+                      <a:fillRect/>
+                    </a:stretch>
+                  </pic:blipFill>
+                  <pic:spPr bwMode="auto">
+                    <a:xfrm>
+                      <a:off x="0" y="0"/>
+                      <a:ext cx="3747295" cy="2809020"/>
+                    </a:xfrm>
+                    <a:prstGeom prst="rect">
+                      <a:avLst/>
+                    </a:prstGeom>
+                    <a:noFill/>
+                    <a:ln>
+                      <a:noFill/>
+                    </a:ln>
+                  </pic:spPr>
+                </pic:pic>
+              </a:graphicData>
+            </a:graphic>
+          </wp:inline>
+        </w:drawing>
+      </w:r>
+    </w:p>
+    <w:p>
+      <w:pPr>
+        <w:spacing w:before="20"/>
+        <w:rPr>
+          <w:rFonts w:ascii="Cambria Math" w:eastAsia="Cambria Math"/>
+          <w:spacing w:val="-10"/>
+          <w:w w:val="105"/>
+        </w:rPr>
+      </w:pPr>
+    </w:p>
+    <w:p>
+      <w:pPr>
+        <w:spacing w:before="20"/>
+        <w:rPr>
+          <w:rFonts w:ascii="Cambria Math" w:eastAsia="Cambria Math"/>
+          <w:spacing w:val="-10"/>
+          <w:w w:val="105"/>
+        </w:rPr>
+      </w:pPr>
+    </w:p>
+    <w:p>
+      <w:pPr>
+        <w:spacing w:before="20"/>
+        <w:rPr>
+          <w:rFonts w:ascii="Cambria Math" w:eastAsia="Cambria Math"/>
+          <w:spacing w:val="-10"/>
+          <w:w w:val="105"/>
+        </w:rPr>
+      </w:pPr>
+    </w:p>
+    <w:p>
+      <w:pPr>
+        <w:spacing w:before="20"/>
+        <w:rPr>
+          <w:rFonts w:ascii="Cambria Math" w:eastAsia="Cambria Math"/>
+          <w:spacing w:val="-10"/>
+          <w:w w:val="105"/>
+        </w:rPr>
+      </w:pPr>
+    </w:p>
+    <w:p>
+      <w:pPr>
+        <w:spacing w:before="20"/>
+        <w:rPr>
+          <w:rFonts w:ascii="Cambria Math" w:eastAsia="Cambria Math"/>
+          <w:spacing w:val="-10"/>
+          <w:w w:val="105"/>
+        </w:rPr>
+      </w:pPr>
+    </w:p>
+    <w:p>
+      <w:pPr>
+        <w:spacing w:before="20"/>
+        <w:rPr>
+          <w:rFonts w:ascii="Cambria Math" w:eastAsia="Cambria Math"/>
+        </w:rPr>
+      </w:pPr>
     </w:p>
     <w:p>
       <w:pPr>
@@ -1422,6 +1474,7 @@
           <w:position w:val="1"/>
           <w:vertAlign w:val="superscript"/>
         </w:rPr>
+        <w:lastRenderedPageBreak/>
         <w:t>𝑀</w:t>
       </w:r>
       <w:r>
@@ -1587,6 +1640,8 @@
         <w:ind w:left="831"/>
         <w:rPr>
           <w:rFonts w:ascii="Cambria Math" w:eastAsia="Cambria Math"/>
+          <w:spacing w:val="-10"/>
+          <w:w w:val="105"/>
         </w:rPr>
       </w:pPr>
       <w:r>
@@ -1620,23 +1675,21 @@
         </w:rPr>
         <w:t>=</w:t>
       </w:r>
-      <w:proofErr w:type="gramStart"/>
       <w:r>
         <w:rPr>
           <w:rFonts w:ascii="Cambria Math" w:eastAsia="Cambria Math"/>
           <w:spacing w:val="-10"/>
           <w:w w:val="105"/>
         </w:rPr>
-        <w:t xml:space="preserve">   (</w:t>
-      </w:r>
-      <w:proofErr w:type="gramEnd"/>
+        <w:t xml:space="preserve">   (0     -0,5736</w:t>
+      </w:r>
       <w:r>
         <w:rPr>
           <w:rFonts w:ascii="Cambria Math" w:eastAsia="Cambria Math"/>
           <w:spacing w:val="-10"/>
           <w:w w:val="105"/>
         </w:rPr>
-        <w:t>0     -0,5736</w:t>
+        <w:t xml:space="preserve">     0,8192</w:t>
       </w:r>
       <w:r>
         <w:rPr>
@@ -1644,15 +1697,81 @@
           <w:spacing w:val="-10"/>
           <w:w w:val="105"/>
         </w:rPr>
-        <w:t xml:space="preserve">     0,8192</w:t>
-      </w:r>
-      <w:r>
+        <w:t>);</w:t>
+      </w:r>
+    </w:p>
+    <w:p>
+      <w:pPr>
+        <w:spacing w:before="49"/>
         <w:rPr>
           <w:rFonts w:ascii="Cambria Math" w:eastAsia="Cambria Math"/>
           <w:spacing w:val="-10"/>
           <w:w w:val="105"/>
         </w:rPr>
-        <w:t>);</w:t>
+      </w:pPr>
+    </w:p>
+    <w:p>
+      <w:pPr>
+        <w:spacing w:before="49"/>
+        <w:rPr>
+          <w:rFonts w:ascii="Cambria Math" w:eastAsia="Cambria Math"/>
+        </w:rPr>
+      </w:pPr>
+      <w:r>
+        <w:rPr>
+          <w:rFonts w:ascii="Cambria Math" w:eastAsia="Cambria Math"/>
+          <w:noProof/>
+          <w:spacing w:val="-10"/>
+          <w:w w:val="105"/>
+        </w:rPr>
+        <w:drawing>
+          <wp:inline distT="0" distB="0" distL="0" distR="0" wp14:anchorId="4F46283B" wp14:editId="722B34B7">
+            <wp:extent cx="3601969" cy="2704265"/>
+            <wp:effectExtent l="0" t="0" r="0" b="1270"/>
+            <wp:docPr id="1448215680" name="Imagen 16"/>
+            <wp:cNvGraphicFramePr>
+              <a:graphicFrameLocks xmlns:a="http://schemas.openxmlformats.org/drawingml/2006/main" noChangeAspect="1"/>
+            </wp:cNvGraphicFramePr>
+            <a:graphic xmlns:a="http://schemas.openxmlformats.org/drawingml/2006/main">
+              <a:graphicData uri="http://schemas.openxmlformats.org/drawingml/2006/picture">
+                <pic:pic xmlns:pic="http://schemas.openxmlformats.org/drawingml/2006/picture">
+                  <pic:nvPicPr>
+                    <pic:cNvPr id="0" name="Picture 2"/>
+                    <pic:cNvPicPr>
+                      <a:picLocks noChangeAspect="1" noChangeArrowheads="1"/>
+                    </pic:cNvPicPr>
+                  </pic:nvPicPr>
+                  <pic:blipFill>
+                    <a:blip r:embed="rId9">
+                      <a:extLst>
+                        <a:ext uri="{28A0092B-C50C-407E-A947-70E740481C1C}">
+                          <a14:useLocalDpi xmlns:a14="http://schemas.microsoft.com/office/drawing/2010/main" val="0"/>
+                        </a:ext>
+                      </a:extLst>
+                    </a:blip>
+                    <a:srcRect/>
+                    <a:stretch>
+                      <a:fillRect/>
+                    </a:stretch>
+                  </pic:blipFill>
+                  <pic:spPr bwMode="auto">
+                    <a:xfrm>
+                      <a:off x="0" y="0"/>
+                      <a:ext cx="3608038" cy="2708822"/>
+                    </a:xfrm>
+                    <a:prstGeom prst="rect">
+                      <a:avLst/>
+                    </a:prstGeom>
+                    <a:noFill/>
+                    <a:ln>
+                      <a:noFill/>
+                    </a:ln>
+                  </pic:spPr>
+                </pic:pic>
+              </a:graphicData>
+            </a:graphic>
+          </wp:inline>
+        </w:drawing>
       </w:r>
     </w:p>
     <w:p>
@@ -1843,6 +1962,8 @@
         <w:ind w:left="831"/>
         <w:rPr>
           <w:rFonts w:ascii="Cambria Math" w:eastAsia="Cambria Math"/>
+          <w:spacing w:val="-12"/>
+          <w:w w:val="105"/>
         </w:rPr>
       </w:pPr>
       <w:r>
@@ -1876,31 +1997,95 @@
         </w:rPr>
         <w:t>=</w:t>
       </w:r>
-      <w:proofErr w:type="gramStart"/>
       <w:r>
         <w:rPr>
           <w:rFonts w:ascii="Cambria Math" w:eastAsia="Cambria Math"/>
           <w:spacing w:val="-12"/>
           <w:w w:val="105"/>
         </w:rPr>
-        <w:t xml:space="preserve">   (</w:t>
-      </w:r>
-      <w:proofErr w:type="gramEnd"/>
+        <w:t xml:space="preserve">   (0,3     </w:t>
+      </w:r>
       <w:r>
         <w:rPr>
           <w:rFonts w:ascii="Cambria Math" w:eastAsia="Cambria Math"/>
           <w:spacing w:val="-12"/>
           <w:w w:val="105"/>
         </w:rPr>
-        <w:t xml:space="preserve">0,3     </w:t>
-      </w:r>
-      <w:r>
+        <w:t>0,5   -1);</w:t>
+      </w:r>
+    </w:p>
+    <w:p>
+      <w:pPr>
+        <w:spacing w:before="22"/>
         <w:rPr>
           <w:rFonts w:ascii="Cambria Math" w:eastAsia="Cambria Math"/>
           <w:spacing w:val="-12"/>
           <w:w w:val="105"/>
         </w:rPr>
-        <w:t>0,5   -1);</w:t>
+      </w:pPr>
+    </w:p>
+    <w:p>
+      <w:pPr>
+        <w:spacing w:before="22"/>
+        <w:rPr>
+          <w:rFonts w:ascii="Cambria Math" w:eastAsia="Cambria Math"/>
+        </w:rPr>
+      </w:pPr>
+      <w:r>
+        <w:rPr>
+          <w:rFonts w:ascii="Cambria Math" w:eastAsia="Cambria Math"/>
+          <w:noProof/>
+          <w:spacing w:val="-12"/>
+          <w:w w:val="105"/>
+        </w:rPr>
+        <w:drawing>
+          <wp:inline distT="0" distB="0" distL="0" distR="0" wp14:anchorId="43A485EC" wp14:editId="6E424C81">
+            <wp:extent cx="3370848" cy="2531448"/>
+            <wp:effectExtent l="0" t="0" r="1270" b="2540"/>
+            <wp:docPr id="2141129874" name="Imagen 17"/>
+            <wp:cNvGraphicFramePr>
+              <a:graphicFrameLocks xmlns:a="http://schemas.openxmlformats.org/drawingml/2006/main" noChangeAspect="1"/>
+            </wp:cNvGraphicFramePr>
+            <a:graphic xmlns:a="http://schemas.openxmlformats.org/drawingml/2006/main">
+              <a:graphicData uri="http://schemas.openxmlformats.org/drawingml/2006/picture">
+                <pic:pic xmlns:pic="http://schemas.openxmlformats.org/drawingml/2006/picture">
+                  <pic:nvPicPr>
+                    <pic:cNvPr id="0" name="Picture 3"/>
+                    <pic:cNvPicPr>
+                      <a:picLocks noChangeAspect="1" noChangeArrowheads="1"/>
+                    </pic:cNvPicPr>
+                  </pic:nvPicPr>
+                  <pic:blipFill>
+                    <a:blip r:embed="rId10">
+                      <a:extLst>
+                        <a:ext uri="{28A0092B-C50C-407E-A947-70E740481C1C}">
+                          <a14:useLocalDpi xmlns:a14="http://schemas.microsoft.com/office/drawing/2010/main" val="0"/>
+                        </a:ext>
+                      </a:extLst>
+                    </a:blip>
+                    <a:srcRect/>
+                    <a:stretch>
+                      <a:fillRect/>
+                    </a:stretch>
+                  </pic:blipFill>
+                  <pic:spPr bwMode="auto">
+                    <a:xfrm>
+                      <a:off x="0" y="0"/>
+                      <a:ext cx="3389919" cy="2545770"/>
+                    </a:xfrm>
+                    <a:prstGeom prst="rect">
+                      <a:avLst/>
+                    </a:prstGeom>
+                    <a:noFill/>
+                    <a:ln>
+                      <a:noFill/>
+                    </a:ln>
+                  </pic:spPr>
+                </pic:pic>
+              </a:graphicData>
+            </a:graphic>
+          </wp:inline>
+        </w:drawing>
       </w:r>
     </w:p>
     <w:p>
@@ -1925,18 +2110,133 @@
         <w:pStyle w:val="Textoindependiente"/>
         <w:spacing w:line="278" w:lineRule="auto"/>
         <w:ind w:left="102"/>
-      </w:pPr>
-      <w:r>
         <w:rPr>
           <w:u w:val="single"/>
         </w:rPr>
-        <w:t>E</w:t>
-      </w:r>
-      <w:r>
+      </w:pPr>
+    </w:p>
+    <w:p>
+      <w:pPr>
+        <w:pStyle w:val="Textoindependiente"/>
+        <w:spacing w:line="278" w:lineRule="auto"/>
+        <w:ind w:left="102"/>
         <w:rPr>
           <w:u w:val="single"/>
         </w:rPr>
-        <w:t>jercicio</w:t>
+      </w:pPr>
+    </w:p>
+    <w:p>
+      <w:pPr>
+        <w:pStyle w:val="Textoindependiente"/>
+        <w:spacing w:line="278" w:lineRule="auto"/>
+        <w:ind w:left="102"/>
+        <w:rPr>
+          <w:u w:val="single"/>
+        </w:rPr>
+      </w:pPr>
+    </w:p>
+    <w:p>
+      <w:pPr>
+        <w:pStyle w:val="Textoindependiente"/>
+        <w:spacing w:line="278" w:lineRule="auto"/>
+        <w:ind w:left="102"/>
+        <w:rPr>
+          <w:u w:val="single"/>
+        </w:rPr>
+      </w:pPr>
+    </w:p>
+    <w:p>
+      <w:pPr>
+        <w:pStyle w:val="Textoindependiente"/>
+        <w:spacing w:line="278" w:lineRule="auto"/>
+        <w:ind w:left="102"/>
+        <w:rPr>
+          <w:u w:val="single"/>
+        </w:rPr>
+      </w:pPr>
+    </w:p>
+    <w:p>
+      <w:pPr>
+        <w:pStyle w:val="Textoindependiente"/>
+        <w:spacing w:line="278" w:lineRule="auto"/>
+        <w:ind w:left="102"/>
+        <w:rPr>
+          <w:u w:val="single"/>
+        </w:rPr>
+      </w:pPr>
+    </w:p>
+    <w:p>
+      <w:pPr>
+        <w:pStyle w:val="Textoindependiente"/>
+        <w:spacing w:line="278" w:lineRule="auto"/>
+        <w:ind w:left="102"/>
+        <w:rPr>
+          <w:u w:val="single"/>
+        </w:rPr>
+      </w:pPr>
+    </w:p>
+    <w:p>
+      <w:pPr>
+        <w:pStyle w:val="Textoindependiente"/>
+        <w:spacing w:line="278" w:lineRule="auto"/>
+        <w:ind w:left="102"/>
+        <w:rPr>
+          <w:u w:val="single"/>
+        </w:rPr>
+      </w:pPr>
+    </w:p>
+    <w:p>
+      <w:pPr>
+        <w:pStyle w:val="Textoindependiente"/>
+        <w:spacing w:line="278" w:lineRule="auto"/>
+        <w:ind w:left="102"/>
+        <w:rPr>
+          <w:u w:val="single"/>
+        </w:rPr>
+      </w:pPr>
+    </w:p>
+    <w:p>
+      <w:pPr>
+        <w:pStyle w:val="Textoindependiente"/>
+        <w:spacing w:line="278" w:lineRule="auto"/>
+        <w:ind w:left="102"/>
+        <w:rPr>
+          <w:u w:val="single"/>
+        </w:rPr>
+      </w:pPr>
+    </w:p>
+    <w:p>
+      <w:pPr>
+        <w:pStyle w:val="Textoindependiente"/>
+        <w:spacing w:line="278" w:lineRule="auto"/>
+        <w:ind w:left="102"/>
+        <w:rPr>
+          <w:u w:val="single"/>
+        </w:rPr>
+      </w:pPr>
+    </w:p>
+    <w:p>
+      <w:pPr>
+        <w:pStyle w:val="Textoindependiente"/>
+        <w:spacing w:line="278" w:lineRule="auto"/>
+        <w:ind w:left="102"/>
+        <w:rPr>
+          <w:u w:val="single"/>
+        </w:rPr>
+      </w:pPr>
+    </w:p>
+    <w:p>
+      <w:pPr>
+        <w:pStyle w:val="Textoindependiente"/>
+        <w:spacing w:line="278" w:lineRule="auto"/>
+        <w:ind w:left="102"/>
+      </w:pPr>
+      <w:r>
+        <w:rPr>
+          <w:u w:val="single"/>
+        </w:rPr>
+        <w:lastRenderedPageBreak/>
+        <w:t>Ejercicio</w:t>
       </w:r>
       <w:r>
         <w:rPr>
@@ -2042,10 +2342,7 @@
         <w:t xml:space="preserve"> </w:t>
       </w:r>
       <w:r>
-        <w:t xml:space="preserve">que </w:t>
-      </w:r>
-      <w:r>
-        <w:t>representan los siguientes casos:</w:t>
+        <w:t>que representan los siguientes casos:</w:t>
       </w:r>
     </w:p>
     <w:p>
@@ -3668,7 +3965,7 @@
           </mc:Choice>
           <mc:Fallback>
             <w:pict>
-              <v:shape w14:anchorId="5C45709B" id="Graphic 6" o:spid="_x0000_s1026" style="position:absolute;margin-left:187.6pt;margin-top:23.7pt;width:3.25pt;height:.75pt;z-index:15729664;visibility:visible;mso-wrap-style:square;mso-wrap-distance-left:0;mso-wrap-distance-top:0;mso-wrap-distance-right:0;mso-wrap-distance-bottom:0;mso-position-horizontal:absolute;mso-position-horizontal-relative:page;mso-position-vertical:absolute;mso-position-vertical-relative:text;v-text-anchor:top" coordsize="41275,9525" o:gfxdata="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" path="m41148,l,,,9143r41148,l41148,xe" fillcolor="black" stroked="f">
+              <v:shape w14:anchorId="3574F8D9" id="Graphic 6" o:spid="_x0000_s1026" style="position:absolute;margin-left:187.6pt;margin-top:23.7pt;width:3.25pt;height:.75pt;z-index:15729664;visibility:visible;mso-wrap-style:square;mso-wrap-distance-left:0;mso-wrap-distance-top:0;mso-wrap-distance-right:0;mso-wrap-distance-bottom:0;mso-position-horizontal:absolute;mso-position-horizontal-relative:page;mso-position-vertical:absolute;mso-position-vertical-relative:text;v-text-anchor:top" coordsize="41275,9525" o:gfxdata="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" path="m41148,l,,,9143r41148,l41148,xe" fillcolor="black" stroked="f">
                 <v:path arrowok="t"/>
                 <w10:wrap anchorx="page"/>
               </v:shape>
@@ -3698,13 +3995,7 @@
         <w:rPr>
           <w:rFonts w:ascii="Cambria Math" w:eastAsia="Cambria Math"/>
         </w:rPr>
-        <w:t>𝑎</w:t>
-      </w:r>
-      <w:r>
-        <w:rPr>
-          <w:rFonts w:ascii="Cambria Math" w:eastAsia="Cambria Math"/>
-        </w:rPr>
-        <w:t xml:space="preserve"> </w:t>
+        <w:t xml:space="preserve">𝑎 </w:t>
       </w:r>
       <w:r>
         <w:t xml:space="preserve">respecto del sistema </w:t>
@@ -3736,13 +4027,7 @@
         <w:rPr>
           <w:rFonts w:ascii="Cambria Math" w:eastAsia="Cambria Math"/>
         </w:rPr>
-        <w:t>𝑀</w:t>
-      </w:r>
-      <w:r>
-        <w:rPr>
-          <w:rFonts w:ascii="Cambria Math" w:eastAsia="Cambria Math"/>
-        </w:rPr>
-        <w:t xml:space="preserve"> </w:t>
+        <w:t xml:space="preserve">𝑀 </w:t>
       </w:r>
       <w:r>
         <w:t xml:space="preserve">respecto de </w:t>
@@ -3996,7 +4281,6 @@
                                   <w:rFonts w:ascii="Cambria Math" w:eastAsia="Cambria Math"/>
                                 </w:rPr>
                               </w:pPr>
-                              <w:proofErr w:type="gramStart"/>
                               <w:r>
                                 <w:rPr>
                                   <w:rFonts w:ascii="Cambria Math" w:eastAsia="Cambria Math"/>
@@ -4023,7 +4307,6 @@
                                 </w:rPr>
                                 <w:t>(</w:t>
                               </w:r>
-                              <w:proofErr w:type="gramEnd"/>
                               <w:r>
                                 <w:rPr>
                                   <w:rFonts w:ascii="Cambria Math" w:eastAsia="Cambria Math"/>
@@ -4168,7 +4451,6 @@
                             <w:rFonts w:ascii="Cambria Math" w:eastAsia="Cambria Math"/>
                           </w:rPr>
                         </w:pPr>
-                        <w:proofErr w:type="gramStart"/>
                         <w:r>
                           <w:rPr>
                             <w:rFonts w:ascii="Cambria Math" w:eastAsia="Cambria Math"/>
@@ -4195,7 +4477,6 @@
                           </w:rPr>
                           <w:t>(</w:t>
                         </w:r>
-                        <w:proofErr w:type="gramEnd"/>
                         <w:r>
                           <w:rPr>
                             <w:rFonts w:ascii="Cambria Math" w:eastAsia="Cambria Math"/>
@@ -4634,7 +4915,7 @@
           </mc:Choice>
           <mc:Fallback>
             <w:pict>
-              <v:group w14:anchorId="60370698" id="Group 12" o:spid="_x0000_s1026" style="position:absolute;margin-left:163.2pt;margin-top:-8.3pt;width:185.35pt;height:112.15pt;z-index:15730688;mso-wrap-distance-left:0;mso-wrap-distance-right:0;mso-position-horizontal-relative:page" coordsize="23539,14243" o:gfxdata="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">
+              <v:group w14:anchorId="65989F0D" id="Group 12" o:spid="_x0000_s1026" style="position:absolute;margin-left:163.2pt;margin-top:-8.3pt;width:185.35pt;height:112.15pt;z-index:15730688;mso-wrap-distance-left:0;mso-wrap-distance-right:0;mso-position-horizontal-relative:page" coordsize="23539,14243" o:gfxdata="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">
                 <v:shape id="Graphic 13" o:spid="_x0000_s1027" style="position:absolute;width:23539;height:14243;visibility:visible;mso-wrap-style:square;v-text-anchor:top" coordsize="2353945,1424305" o:gfxdata="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" path="m2005965,1306830r-17374,-26289l1958975,1235710r-15888,27533l1037958,740651,1425956,69151r27559,15939l1455496,51816,1458595,r-71120,46863l1415021,62814,1023874,739775r5461,3175l1026160,748411r910615,525780l1920875,1301750r85090,5080xem2353945,1386205r-12700,-6350l2277745,1348105r,31750l44450,1379855r,-1241425l76200,138430,69850,125730,38100,62230,,138430r31750,l31750,1386205r6350,l38100,1392555r2239645,l2277745,1424305r63500,-31750l2353945,1386205xe" fillcolor="black" stroked="f">
                   <v:path arrowok="t"/>
                 </v:shape>
@@ -5098,13 +5379,7 @@
         <w:rPr>
           <w:rFonts w:ascii="Cambria Math" w:eastAsia="Cambria Math" w:hAnsi="Cambria Math"/>
         </w:rPr>
-        <w:t>𝑎</w:t>
-      </w:r>
-      <w:r>
-        <w:rPr>
-          <w:rFonts w:ascii="Cambria Math" w:eastAsia="Cambria Math" w:hAnsi="Cambria Math"/>
-        </w:rPr>
-        <w:t xml:space="preserve"> </w:t>
+        <w:t xml:space="preserve">𝑎 </w:t>
       </w:r>
       <w:r>
         <w:t xml:space="preserve">respecto del sistema </w:t>
@@ -5655,14 +5930,7 @@
           <w:rFonts w:ascii="Cambria Math" w:eastAsia="Cambria Math"/>
           <w:position w:val="1"/>
         </w:rPr>
-        <w:t>𝑝</w:t>
-      </w:r>
-      <w:r>
-        <w:rPr>
-          <w:rFonts w:ascii="Cambria Math" w:eastAsia="Cambria Math"/>
-          <w:position w:val="1"/>
-        </w:rPr>
-        <w:t xml:space="preserve"> = </w:t>
+        <w:t xml:space="preserve">𝑝 = </w:t>
       </w:r>
       <w:r>
         <w:rPr>
@@ -5767,13 +6035,7 @@
         <w:rPr>
           <w:rFonts w:ascii="Cambria Math" w:eastAsia="Cambria Math" w:hAnsi="Cambria Math"/>
         </w:rPr>
-        <w:t>𝑇</w:t>
-      </w:r>
-      <w:r>
-        <w:rPr>
-          <w:rFonts w:ascii="Cambria Math" w:eastAsia="Cambria Math" w:hAnsi="Cambria Math"/>
-        </w:rPr>
-        <w:t xml:space="preserve"> </w:t>
+        <w:t xml:space="preserve">𝑇 </w:t>
       </w:r>
       <w:r>
         <w:t xml:space="preserve">representa la posición y orientación de un sistema de referencia </w:t>
@@ -5900,7 +6162,6 @@
         </w:rPr>
         <w:t xml:space="preserve"> </w:t>
       </w:r>
-      <w:proofErr w:type="gramStart"/>
       <w:r>
         <w:rPr>
           <w:rFonts w:ascii="Cambria Math" w:eastAsia="Cambria Math" w:hAnsi="Cambria Math"/>
@@ -5914,7 +6175,6 @@
         </w:rPr>
         <w:t>(</w:t>
       </w:r>
-      <w:proofErr w:type="gramEnd"/>
       <w:r>
         <w:rPr>
           <w:rFonts w:ascii="Cambria Math" w:eastAsia="Cambria Math" w:hAnsi="Cambria Math"/>
@@ -6190,13 +6450,7 @@
         <w:rPr>
           <w:rFonts w:ascii="Cambria Math" w:eastAsia="Cambria Math" w:hAnsi="Cambria Math"/>
         </w:rPr>
-        <w:t>𝛽</w:t>
-      </w:r>
-      <w:r>
-        <w:rPr>
-          <w:rFonts w:ascii="Cambria Math" w:eastAsia="Cambria Math" w:hAnsi="Cambria Math"/>
-        </w:rPr>
-        <w:t xml:space="preserve"> </w:t>
+        <w:t xml:space="preserve">𝛽 </w:t>
       </w:r>
       <w:r>
         <w:t>respecto de este mismo eje.</w:t>
@@ -6412,13 +6666,7 @@
         <w:rPr>
           <w:rFonts w:ascii="Cambria Math" w:eastAsia="Cambria Math" w:hAnsi="Cambria Math"/>
         </w:rPr>
-        <w:t>𝛽</w:t>
-      </w:r>
-      <w:r>
-        <w:rPr>
-          <w:rFonts w:ascii="Cambria Math" w:eastAsia="Cambria Math" w:hAnsi="Cambria Math"/>
-        </w:rPr>
-        <w:t xml:space="preserve"> </w:t>
+        <w:t xml:space="preserve">𝛽 </w:t>
       </w:r>
       <w:r>
         <w:t>respecto de este mismo eje.</w:t>
@@ -6651,13 +6899,7 @@
         <w:rPr>
           <w:rFonts w:ascii="Cambria Math" w:eastAsia="Cambria Math"/>
         </w:rPr>
-        <w:t>𝑇</w:t>
-      </w:r>
-      <w:r>
-        <w:rPr>
-          <w:rFonts w:ascii="Cambria Math" w:eastAsia="Cambria Math"/>
-        </w:rPr>
-        <w:t>.</w:t>
+        <w:t>𝑇.</w:t>
       </w:r>
       <w:r>
         <w:rPr>
@@ -6666,7 +6908,6 @@
         </w:rPr>
         <w:t xml:space="preserve"> </w:t>
       </w:r>
-      <w:proofErr w:type="gramStart"/>
       <w:r>
         <w:rPr>
           <w:rFonts w:ascii="Cambria Math" w:eastAsia="Cambria Math"/>
@@ -6690,7 +6931,6 @@
         </w:rPr>
         <w:t>F</w:t>
       </w:r>
-      <w:proofErr w:type="gramEnd"/>
     </w:p>
     <w:p>
       <w:pPr>
@@ -6909,13 +7149,7 @@
         <w:rPr>
           <w:rFonts w:ascii="Cambria Math" w:eastAsia="Cambria Math"/>
         </w:rPr>
-        <w:t>𝑇</w:t>
-      </w:r>
-      <w:r>
-        <w:rPr>
-          <w:rFonts w:ascii="Cambria Math" w:eastAsia="Cambria Math"/>
-        </w:rPr>
-        <w:t>.</w:t>
+        <w:t>𝑇.</w:t>
       </w:r>
       <w:r>
         <w:rPr>
@@ -6924,7 +7158,6 @@
         </w:rPr>
         <w:t xml:space="preserve"> </w:t>
       </w:r>
-      <w:proofErr w:type="gramStart"/>
       <w:r>
         <w:rPr>
           <w:rFonts w:ascii="Cambria Math" w:eastAsia="Cambria Math"/>
@@ -6948,7 +7181,6 @@
         </w:rPr>
         <w:t>V</w:t>
       </w:r>
-      <w:proofErr w:type="gramEnd"/>
     </w:p>
     <w:p>
       <w:pPr>
@@ -7039,13 +7271,7 @@
           <w:u w:val="single"/>
         </w:rPr>
         <w:lastRenderedPageBreak/>
-        <w:t>E</w:t>
-      </w:r>
-      <w:r>
-        <w:rPr>
-          <w:u w:val="single"/>
-        </w:rPr>
-        <w:t>jercicio 8</w:t>
+        <w:t>Ejercicio 8</w:t>
       </w:r>
       <w:r>
         <w:t>: En función de las siguientes matrices escritas en forma simbólica halle la expresión correcta para cada caso:</w:t>
@@ -8257,15 +8483,7 @@
           <w:rFonts w:ascii="Cambria Math" w:eastAsia="Cambria Math" w:hAnsi="Cambria Math"/>
           <w:vertAlign w:val="superscript"/>
         </w:rPr>
-        <w:t>-</w:t>
-      </w:r>
-      <w:proofErr w:type="gramStart"/>
-      <w:r>
-        <w:rPr>
-          <w:rFonts w:ascii="Cambria Math" w:eastAsia="Cambria Math" w:hAnsi="Cambria Math"/>
-          <w:vertAlign w:val="superscript"/>
-        </w:rPr>
-        <w:t>1</w:t>
+        <w:t>-1</w:t>
       </w:r>
       <w:r>
         <w:rPr>
@@ -8273,7 +8491,6 @@
         </w:rPr>
         <w:t>.(</w:t>
       </w:r>
-      <w:proofErr w:type="gramEnd"/>
       <w:r>
         <w:rPr>
           <w:rFonts w:ascii="Cambria Math" w:eastAsia="Cambria Math" w:hAnsi="Cambria Math"/>
@@ -8526,13 +8743,7 @@
         <w:t>B</w:t>
       </w:r>
       <w:r>
-        <w:t xml:space="preserve"> </w:t>
-      </w:r>
-      <w:r>
-        <w:t>=</w:t>
-      </w:r>
-      <w:r>
-        <w:t xml:space="preserve"> </w:t>
+        <w:t xml:space="preserve"> = </w:t>
       </w:r>
       <w:r>
         <w:t>(</w:t>
@@ -8576,15 +8787,7 @@
           <w:rFonts w:ascii="Cambria Math" w:eastAsia="Cambria Math" w:hAnsi="Cambria Math"/>
           <w:vertAlign w:val="superscript"/>
         </w:rPr>
-        <w:t>-</w:t>
-      </w:r>
-      <w:proofErr w:type="gramStart"/>
-      <w:r>
-        <w:rPr>
-          <w:rFonts w:ascii="Cambria Math" w:eastAsia="Cambria Math" w:hAnsi="Cambria Math"/>
-          <w:vertAlign w:val="superscript"/>
-        </w:rPr>
-        <w:t>1</w:t>
+        <w:t>-1</w:t>
       </w:r>
       <w:r>
         <w:rPr>
@@ -8592,7 +8795,6 @@
         </w:rPr>
         <w:t>.(</w:t>
       </w:r>
-      <w:proofErr w:type="gramEnd"/>
       <w:r>
         <w:rPr>
           <w:rFonts w:ascii="Cambria Math" w:eastAsia="Cambria Math" w:hAnsi="Cambria Math"/>
@@ -8758,7 +8960,7 @@
       </w:pPr>
     </w:p>
     <w:sectPr>
-      <w:headerReference w:type="default" r:id="rId8"/>
+      <w:headerReference w:type="default" r:id="rId11"/>
       <w:pgSz w:w="11910" w:h="16840"/>
       <w:pgMar w:top="1440" w:right="1580" w:bottom="280" w:left="1600" w:header="766" w:footer="0" w:gutter="0"/>
       <w:cols w:space="720"/>
@@ -8934,7 +9136,7 @@
         </mc:Choice>
         <mc:Fallback>
           <w:pict>
-            <v:shape w14:anchorId="36450A04" id="Graphic 2" o:spid="_x0000_s1026" style="position:absolute;margin-left:85.2pt;margin-top:81.9pt;width:419.75pt;height:.1pt;z-index:-15812096;visibility:visible;mso-wrap-style:square;mso-wrap-distance-left:0;mso-wrap-distance-top:0;mso-wrap-distance-right:0;mso-wrap-distance-bottom:0;mso-position-horizontal:absolute;mso-position-horizontal-relative:page;mso-position-vertical:absolute;mso-position-vertical-relative:page;v-text-anchor:top" coordsize="5330825,1270" o:gfxdata="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" path="m,l5330825,e" filled="f">
+            <v:shape w14:anchorId="4F8CB135" id="Graphic 2" o:spid="_x0000_s1026" style="position:absolute;margin-left:85.2pt;margin-top:81.9pt;width:419.75pt;height:.1pt;z-index:-15812096;visibility:visible;mso-wrap-style:square;mso-wrap-distance-left:0;mso-wrap-distance-top:0;mso-wrap-distance-right:0;mso-wrap-distance-bottom:0;mso-position-horizontal:absolute;mso-position-horizontal-relative:page;mso-position-vertical:absolute;mso-position-vertical-relative:page;v-text-anchor:top" coordsize="5330825,1270" o:gfxdata="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" path="m,l5330825,e" filled="f">
               <v:path arrowok="t"/>
               <w10:wrap anchorx="page" anchory="page"/>
             </v:shape>

</xml_diff>